<commit_message>
js directory updated with quiz
</commit_message>
<xml_diff>
--- a/js/js.docx
+++ b/js/js.docx
@@ -47,7 +47,7 @@
       </w:r>
       <w:r>
         <w:rPr>
-          <w:rStyle w:val="5"/>
+          <w:rStyle w:val="6"/>
           <w:rFonts w:ascii="Consolas" w:hAnsi="Consolas" w:eastAsia="Consolas" w:cs="Consolas"/>
           <w:i w:val="0"/>
           <w:iCs w:val="0"/>
@@ -75,7 +75,7 @@
       </w:r>
       <w:r>
         <w:rPr>
-          <w:rStyle w:val="5"/>
+          <w:rStyle w:val="6"/>
           <w:rFonts w:hint="default" w:ascii="Consolas" w:hAnsi="Consolas" w:eastAsia="Consolas" w:cs="Consolas"/>
           <w:i w:val="0"/>
           <w:iCs w:val="0"/>
@@ -161,7 +161,7 @@
       </w:r>
       <w:r>
         <w:rPr>
-          <w:rStyle w:val="5"/>
+          <w:rStyle w:val="6"/>
           <w:rFonts w:ascii="Consolas" w:hAnsi="Consolas" w:eastAsia="Consolas" w:cs="Consolas"/>
           <w:i w:val="0"/>
           <w:iCs w:val="0"/>
@@ -265,7 +265,7 @@
     </w:p>
     <w:p>
       <w:pPr>
-        <w:pStyle w:val="6"/>
+        <w:pStyle w:val="7"/>
         <w:keepNext w:val="0"/>
         <w:keepLines w:val="0"/>
         <w:widowControl/>
@@ -304,7 +304,7 @@
     </w:p>
     <w:p>
       <w:pPr>
-        <w:pStyle w:val="6"/>
+        <w:pStyle w:val="7"/>
         <w:keepNext w:val="0"/>
         <w:keepLines w:val="0"/>
         <w:widowControl/>
@@ -367,7 +367,7 @@
       </w:r>
       <w:r>
         <w:rPr>
-          <w:rStyle w:val="5"/>
+          <w:rStyle w:val="6"/>
           <w:rFonts w:ascii="Consolas" w:hAnsi="Consolas" w:eastAsia="Consolas" w:cs="Consolas"/>
           <w:i w:val="0"/>
           <w:iCs w:val="0"/>
@@ -376,7 +376,6 @@
           <w:spacing w:val="0"/>
           <w:sz w:val="23"/>
           <w:szCs w:val="23"/>
-          <w:bdr w:val="none" w:color="auto" w:sz="0" w:space="0"/>
           <w:shd w:val="clear" w:fill="FFFFFF"/>
         </w:rPr>
         <w:t>innerHTML</w:t>
@@ -425,7 +424,7 @@
       </w:r>
       <w:r>
         <w:rPr>
-          <w:rStyle w:val="5"/>
+          <w:rStyle w:val="6"/>
           <w:rFonts w:hint="default" w:ascii="Consolas" w:hAnsi="Consolas" w:eastAsia="Consolas" w:cs="Consolas"/>
           <w:i w:val="0"/>
           <w:iCs w:val="0"/>
@@ -434,7 +433,6 @@
           <w:spacing w:val="0"/>
           <w:sz w:val="23"/>
           <w:szCs w:val="23"/>
-          <w:bdr w:val="none" w:color="auto" w:sz="0" w:space="0"/>
           <w:shd w:val="clear" w:fill="FFFFFF"/>
         </w:rPr>
         <w:t>document.write()</w:t>
@@ -483,7 +481,7 @@
       </w:r>
       <w:r>
         <w:rPr>
-          <w:rStyle w:val="5"/>
+          <w:rStyle w:val="6"/>
           <w:rFonts w:hint="default" w:ascii="Consolas" w:hAnsi="Consolas" w:eastAsia="Consolas" w:cs="Consolas"/>
           <w:i w:val="0"/>
           <w:iCs w:val="0"/>
@@ -492,7 +490,6 @@
           <w:spacing w:val="0"/>
           <w:sz w:val="23"/>
           <w:szCs w:val="23"/>
-          <w:bdr w:val="none" w:color="auto" w:sz="0" w:space="0"/>
           <w:shd w:val="clear" w:fill="FFFFFF"/>
         </w:rPr>
         <w:t>window.alert()</w:t>
@@ -541,7 +538,7 @@
       </w:r>
       <w:r>
         <w:rPr>
-          <w:rStyle w:val="5"/>
+          <w:rStyle w:val="6"/>
           <w:rFonts w:hint="default" w:ascii="Consolas" w:hAnsi="Consolas" w:eastAsia="Consolas" w:cs="Consolas"/>
           <w:i w:val="0"/>
           <w:iCs w:val="0"/>
@@ -550,7 +547,6 @@
           <w:spacing w:val="0"/>
           <w:sz w:val="23"/>
           <w:szCs w:val="23"/>
-          <w:bdr w:val="none" w:color="auto" w:sz="0" w:space="0"/>
           <w:shd w:val="clear" w:fill="FFFFFF"/>
         </w:rPr>
         <w:t>console.log()</w:t>
@@ -572,7 +568,7 @@
     </w:p>
     <w:p>
       <w:pPr>
-        <w:pStyle w:val="6"/>
+        <w:pStyle w:val="7"/>
         <w:keepNext w:val="0"/>
         <w:keepLines w:val="0"/>
         <w:widowControl/>
@@ -580,7 +576,7 @@
         <w:spacing w:before="572" w:beforeAutospacing="0" w:after="572" w:afterAutospacing="0"/>
         <w:ind w:left="-480" w:right="-480"/>
         <w:rPr>
-          <w:rStyle w:val="7"/>
+          <w:rStyle w:val="8"/>
           <w:rFonts w:hint="default" w:ascii="Verdana" w:hAnsi="Verdana" w:cs="Verdana"/>
           <w:b/>
           <w:bCs/>
@@ -591,7 +587,6 @@
           <w:spacing w:val="0"/>
           <w:sz w:val="22"/>
           <w:szCs w:val="22"/>
-          <w:bdr w:val="none" w:color="auto" w:sz="0" w:space="0"/>
           <w:shd w:val="clear" w:fill="FFDDDD"/>
         </w:rPr>
       </w:pPr>
@@ -605,7 +600,6 @@
           <w:spacing w:val="0"/>
           <w:sz w:val="22"/>
           <w:szCs w:val="22"/>
-          <w:bdr w:val="none" w:color="auto" w:sz="0" w:space="0"/>
           <w:shd w:val="clear" w:fill="FFDDDD"/>
         </w:rPr>
         <w:t>Using document.write() after an HTML document is loaded, will</w:t>
@@ -620,14 +614,13 @@
           <w:spacing w:val="0"/>
           <w:sz w:val="22"/>
           <w:szCs w:val="22"/>
-          <w:bdr w:val="none" w:color="auto" w:sz="0" w:space="0"/>
           <w:shd w:val="clear" w:fill="FFDDDD"/>
         </w:rPr>
         <w:t> </w:t>
       </w:r>
       <w:r>
         <w:rPr>
-          <w:rStyle w:val="7"/>
+          <w:rStyle w:val="8"/>
           <w:rFonts w:hint="default" w:ascii="Verdana" w:hAnsi="Verdana" w:cs="Verdana"/>
           <w:b/>
           <w:bCs/>
@@ -638,7 +631,6 @@
           <w:spacing w:val="0"/>
           <w:sz w:val="22"/>
           <w:szCs w:val="22"/>
-          <w:bdr w:val="none" w:color="auto" w:sz="0" w:space="0"/>
           <w:shd w:val="clear" w:fill="FFDDDD"/>
         </w:rPr>
         <w:t>delete all existing HTML</w:t>
@@ -646,7 +638,7 @@
     </w:p>
     <w:p>
       <w:pPr>
-        <w:pStyle w:val="6"/>
+        <w:pStyle w:val="7"/>
         <w:keepNext w:val="0"/>
         <w:keepLines w:val="0"/>
         <w:widowControl/>
@@ -706,7 +698,7 @@
       </w:r>
       <w:r>
         <w:rPr>
-          <w:rStyle w:val="5"/>
+          <w:rStyle w:val="6"/>
           <w:rFonts w:ascii="Consolas" w:hAnsi="Consolas" w:eastAsia="Consolas" w:cs="Consolas"/>
           <w:i w:val="0"/>
           <w:iCs w:val="0"/>
@@ -715,7 +707,6 @@
           <w:spacing w:val="0"/>
           <w:sz w:val="23"/>
           <w:szCs w:val="23"/>
-          <w:bdr w:val="none" w:color="auto" w:sz="0" w:space="0"/>
         </w:rPr>
         <w:t>var</w:t>
       </w:r>
@@ -748,7 +739,7 @@
       </w:r>
       <w:r>
         <w:rPr>
-          <w:rStyle w:val="5"/>
+          <w:rStyle w:val="6"/>
           <w:rFonts w:hint="default" w:ascii="Consolas" w:hAnsi="Consolas" w:eastAsia="Consolas" w:cs="Consolas"/>
           <w:i w:val="0"/>
           <w:iCs w:val="0"/>
@@ -757,7 +748,6 @@
           <w:spacing w:val="0"/>
           <w:sz w:val="23"/>
           <w:szCs w:val="23"/>
-          <w:bdr w:val="none" w:color="auto" w:sz="0" w:space="0"/>
         </w:rPr>
         <w:t>let</w:t>
       </w:r>
@@ -802,7 +792,7 @@
       </w:r>
       <w:r>
         <w:rPr>
-          <w:rStyle w:val="5"/>
+          <w:rStyle w:val="6"/>
           <w:rFonts w:hint="default" w:ascii="Consolas" w:hAnsi="Consolas" w:eastAsia="Consolas" w:cs="Consolas"/>
           <w:i w:val="0"/>
           <w:iCs w:val="0"/>
@@ -811,13 +801,12 @@
           <w:spacing w:val="0"/>
           <w:sz w:val="23"/>
           <w:szCs w:val="23"/>
-          <w:bdr w:val="none" w:color="auto" w:sz="0" w:space="0"/>
         </w:rPr>
         <w:t>cons</w:t>
       </w:r>
       <w:r>
         <w:rPr>
-          <w:rStyle w:val="5"/>
+          <w:rStyle w:val="6"/>
           <w:rFonts w:hint="default" w:ascii="Consolas" w:hAnsi="Consolas" w:eastAsia="Consolas" w:cs="Consolas"/>
           <w:i w:val="0"/>
           <w:iCs w:val="0"/>
@@ -826,7 +815,6 @@
           <w:spacing w:val="0"/>
           <w:sz w:val="23"/>
           <w:szCs w:val="23"/>
-          <w:bdr w:val="none" w:color="auto" w:sz="0" w:space="0"/>
           <w:lang w:val="en-IN"/>
         </w:rPr>
         <w:t>t</w:t>
@@ -966,7 +954,7 @@
     </w:p>
     <w:p>
       <w:pPr>
-        <w:pStyle w:val="6"/>
+        <w:pStyle w:val="7"/>
         <w:keepNext w:val="0"/>
         <w:keepLines w:val="0"/>
         <w:widowControl/>
@@ -1002,7 +990,7 @@
     </w:p>
     <w:p>
       <w:pPr>
-        <w:pStyle w:val="6"/>
+        <w:pStyle w:val="7"/>
         <w:keepNext w:val="0"/>
         <w:keepLines w:val="0"/>
         <w:widowControl/>
@@ -1039,7 +1027,7 @@
     <w:p>
       <w:pPr>
         <w:rPr>
-          <w:rStyle w:val="5"/>
+          <w:rStyle w:val="6"/>
           <w:rFonts w:hint="default" w:ascii="Consolas" w:hAnsi="Consolas" w:eastAsia="Consolas" w:cs="Consolas"/>
           <w:i w:val="0"/>
           <w:iCs w:val="0"/>
@@ -1048,7 +1036,6 @@
           <w:spacing w:val="0"/>
           <w:sz w:val="23"/>
           <w:szCs w:val="23"/>
-          <w:bdr w:val="none" w:color="auto" w:sz="0" w:space="0"/>
         </w:rPr>
       </w:pPr>
       <w:r>
@@ -1081,7 +1068,7 @@
       </w:r>
       <w:r>
         <w:rPr>
-          <w:rStyle w:val="5"/>
+          <w:rStyle w:val="6"/>
           <w:rFonts w:ascii="Consolas" w:hAnsi="Consolas" w:eastAsia="Consolas" w:cs="Consolas"/>
           <w:i w:val="0"/>
           <w:iCs w:val="0"/>
@@ -1090,7 +1077,6 @@
           <w:spacing w:val="0"/>
           <w:sz w:val="23"/>
           <w:szCs w:val="23"/>
-          <w:bdr w:val="none" w:color="auto" w:sz="0" w:space="0"/>
         </w:rPr>
         <w:t>true</w:t>
       </w:r>
@@ -1110,7 +1096,7 @@
       </w:r>
       <w:r>
         <w:rPr>
-          <w:rStyle w:val="5"/>
+          <w:rStyle w:val="6"/>
           <w:rFonts w:hint="default" w:ascii="Consolas" w:hAnsi="Consolas" w:eastAsia="Consolas" w:cs="Consolas"/>
           <w:i w:val="0"/>
           <w:iCs w:val="0"/>
@@ -1119,14 +1105,13 @@
           <w:spacing w:val="0"/>
           <w:sz w:val="23"/>
           <w:szCs w:val="23"/>
-          <w:bdr w:val="none" w:color="auto" w:sz="0" w:space="0"/>
         </w:rPr>
         <w:t>false</w:t>
       </w:r>
     </w:p>
     <w:p>
       <w:pPr>
-        <w:pStyle w:val="6"/>
+        <w:pStyle w:val="7"/>
         <w:keepNext w:val="0"/>
         <w:keepLines w:val="0"/>
         <w:widowControl/>
@@ -1161,7 +1146,7 @@
       </w:r>
       <w:r>
         <w:rPr>
-          <w:rStyle w:val="5"/>
+          <w:rStyle w:val="6"/>
           <w:rFonts w:ascii="Consolas" w:hAnsi="Consolas" w:eastAsia="Consolas" w:cs="Consolas"/>
           <w:i w:val="0"/>
           <w:iCs w:val="0"/>
@@ -1170,7 +1155,6 @@
           <w:spacing w:val="0"/>
           <w:sz w:val="23"/>
           <w:szCs w:val="23"/>
-          <w:bdr w:val="none" w:color="auto" w:sz="0" w:space="0"/>
           <w:shd w:val="clear" w:fill="FFFFFF"/>
         </w:rPr>
         <w:t>{}</w:t>
@@ -1192,7 +1176,7 @@
     </w:p>
     <w:p>
       <w:pPr>
-        <w:pStyle w:val="6"/>
+        <w:pStyle w:val="7"/>
         <w:keepNext w:val="0"/>
         <w:keepLines w:val="0"/>
         <w:widowControl/>
@@ -1270,7 +1254,7 @@
       </w:r>
       <w:r>
         <w:rPr>
-          <w:rStyle w:val="5"/>
+          <w:rStyle w:val="6"/>
           <w:rFonts w:ascii="Consolas" w:hAnsi="Consolas" w:eastAsia="Consolas" w:cs="Consolas"/>
           <w:i w:val="0"/>
           <w:iCs w:val="0"/>
@@ -1279,7 +1263,6 @@
           <w:spacing w:val="0"/>
           <w:sz w:val="23"/>
           <w:szCs w:val="23"/>
-          <w:bdr w:val="none" w:color="auto" w:sz="0" w:space="0"/>
         </w:rPr>
         <w:t>typeof</w:t>
       </w:r>
@@ -1301,7 +1284,7 @@
     <w:p>
       <w:pPr>
         <w:rPr>
-          <w:rStyle w:val="5"/>
+          <w:rStyle w:val="6"/>
           <w:rFonts w:hint="default" w:ascii="Consolas" w:hAnsi="Consolas" w:eastAsia="Consolas" w:cs="Consolas"/>
           <w:i w:val="0"/>
           <w:iCs w:val="0"/>
@@ -1310,7 +1293,6 @@
           <w:spacing w:val="0"/>
           <w:sz w:val="23"/>
           <w:szCs w:val="23"/>
-          <w:bdr w:val="none" w:color="auto" w:sz="0" w:space="0"/>
         </w:rPr>
       </w:pPr>
       <w:r>
@@ -1343,7 +1325,7 @@
       </w:r>
       <w:r>
         <w:rPr>
-          <w:rStyle w:val="5"/>
+          <w:rStyle w:val="6"/>
           <w:rFonts w:ascii="Consolas" w:hAnsi="Consolas" w:eastAsia="Consolas" w:cs="Consolas"/>
           <w:i w:val="0"/>
           <w:iCs w:val="0"/>
@@ -1352,7 +1334,6 @@
           <w:spacing w:val="0"/>
           <w:sz w:val="23"/>
           <w:szCs w:val="23"/>
-          <w:bdr w:val="none" w:color="auto" w:sz="0" w:space="0"/>
         </w:rPr>
         <w:t>undefined</w:t>
       </w:r>
@@ -1372,7 +1353,7 @@
       </w:r>
       <w:r>
         <w:rPr>
-          <w:rStyle w:val="5"/>
+          <w:rStyle w:val="6"/>
           <w:rFonts w:hint="default" w:ascii="Consolas" w:hAnsi="Consolas" w:eastAsia="Consolas" w:cs="Consolas"/>
           <w:i w:val="0"/>
           <w:iCs w:val="0"/>
@@ -1381,14 +1362,13 @@
           <w:spacing w:val="0"/>
           <w:sz w:val="23"/>
           <w:szCs w:val="23"/>
-          <w:bdr w:val="none" w:color="auto" w:sz="0" w:space="0"/>
         </w:rPr>
         <w:t>undefined</w:t>
       </w:r>
     </w:p>
     <w:p>
       <w:pPr>
-        <w:pStyle w:val="6"/>
+        <w:pStyle w:val="7"/>
         <w:keepNext w:val="0"/>
         <w:keepLines w:val="0"/>
         <w:widowControl/>
@@ -1423,7 +1403,7 @@
       </w:r>
       <w:r>
         <w:rPr>
-          <w:rStyle w:val="5"/>
+          <w:rStyle w:val="6"/>
           <w:rFonts w:ascii="Consolas" w:hAnsi="Consolas" w:eastAsia="Consolas" w:cs="Consolas"/>
           <w:i w:val="0"/>
           <w:iCs w:val="0"/>
@@ -1432,7 +1412,6 @@
           <w:spacing w:val="0"/>
           <w:sz w:val="23"/>
           <w:szCs w:val="23"/>
-          <w:bdr w:val="none" w:color="auto" w:sz="0" w:space="0"/>
           <w:shd w:val="clear" w:fill="FFFFFF"/>
         </w:rPr>
         <w:t>null</w:t>
@@ -1454,7 +1433,7 @@
     </w:p>
     <w:p>
       <w:pPr>
-        <w:pStyle w:val="6"/>
+        <w:pStyle w:val="7"/>
         <w:keepNext w:val="0"/>
         <w:keepLines w:val="0"/>
         <w:widowControl/>
@@ -1504,7 +1483,7 @@
       </w:r>
       <w:r>
         <w:rPr>
-          <w:rStyle w:val="5"/>
+          <w:rStyle w:val="6"/>
           <w:rFonts w:hint="default" w:ascii="Consolas" w:hAnsi="Consolas" w:eastAsia="Consolas" w:cs="Consolas"/>
           <w:i w:val="0"/>
           <w:iCs w:val="0"/>
@@ -1513,7 +1492,6 @@
           <w:spacing w:val="0"/>
           <w:sz w:val="23"/>
           <w:szCs w:val="23"/>
-          <w:bdr w:val="none" w:color="auto" w:sz="0" w:space="0"/>
           <w:shd w:val="clear" w:fill="FFFFFF"/>
         </w:rPr>
         <w:t>null</w:t>
@@ -1535,7 +1513,7 @@
     </w:p>
     <w:p>
       <w:pPr>
-        <w:pStyle w:val="6"/>
+        <w:pStyle w:val="7"/>
         <w:keepNext w:val="0"/>
         <w:keepLines w:val="0"/>
         <w:widowControl/>
@@ -1570,7 +1548,7 @@
       </w:r>
       <w:r>
         <w:rPr>
-          <w:rStyle w:val="5"/>
+          <w:rStyle w:val="6"/>
           <w:rFonts w:ascii="Consolas" w:hAnsi="Consolas" w:eastAsia="Consolas" w:cs="Consolas"/>
           <w:i w:val="0"/>
           <w:iCs w:val="0"/>
@@ -1579,7 +1557,6 @@
           <w:spacing w:val="0"/>
           <w:sz w:val="23"/>
           <w:szCs w:val="23"/>
-          <w:bdr w:val="none" w:color="auto" w:sz="0" w:space="0"/>
           <w:shd w:val="clear" w:fill="FFFFFF"/>
         </w:rPr>
         <w:t>typeof</w:t>
@@ -1614,7 +1591,7 @@
       </w:pPr>
       <w:r>
         <w:rPr>
-          <w:rStyle w:val="5"/>
+          <w:rStyle w:val="6"/>
           <w:rFonts w:hint="default" w:ascii="Consolas" w:hAnsi="Consolas" w:eastAsia="Consolas" w:cs="Consolas"/>
           <w:i w:val="0"/>
           <w:iCs w:val="0"/>
@@ -1623,7 +1600,6 @@
           <w:spacing w:val="0"/>
           <w:sz w:val="23"/>
           <w:szCs w:val="23"/>
-          <w:bdr w:val="none" w:color="auto" w:sz="0" w:space="0"/>
           <w:shd w:val="clear" w:fill="FFFFFF"/>
         </w:rPr>
         <w:t>function</w:t>
@@ -1644,7 +1620,7 @@
       </w:pPr>
       <w:r>
         <w:rPr>
-          <w:rStyle w:val="5"/>
+          <w:rStyle w:val="6"/>
           <w:rFonts w:hint="default" w:ascii="Consolas" w:hAnsi="Consolas" w:eastAsia="Consolas" w:cs="Consolas"/>
           <w:i w:val="0"/>
           <w:iCs w:val="0"/>
@@ -1653,7 +1629,6 @@
           <w:spacing w:val="0"/>
           <w:sz w:val="23"/>
           <w:szCs w:val="23"/>
-          <w:bdr w:val="none" w:color="auto" w:sz="0" w:space="0"/>
           <w:shd w:val="clear" w:fill="FFFFFF"/>
         </w:rPr>
         <w:t>object</w:t>
@@ -1661,7 +1636,7 @@
     </w:p>
     <w:p>
       <w:pPr>
-        <w:pStyle w:val="6"/>
+        <w:pStyle w:val="7"/>
         <w:keepNext w:val="0"/>
         <w:keepLines w:val="0"/>
         <w:widowControl/>
@@ -1696,7 +1671,7 @@
       </w:r>
       <w:r>
         <w:rPr>
-          <w:rStyle w:val="5"/>
+          <w:rStyle w:val="6"/>
           <w:rFonts w:hint="default" w:ascii="Consolas" w:hAnsi="Consolas" w:eastAsia="Consolas" w:cs="Consolas"/>
           <w:i w:val="0"/>
           <w:iCs w:val="0"/>
@@ -1705,7 +1680,6 @@
           <w:spacing w:val="0"/>
           <w:sz w:val="23"/>
           <w:szCs w:val="23"/>
-          <w:bdr w:val="none" w:color="auto" w:sz="0" w:space="0"/>
           <w:shd w:val="clear" w:fill="FFFFFF"/>
         </w:rPr>
         <w:t>typeof</w:t>
@@ -1727,7 +1701,7 @@
     </w:p>
     <w:p>
       <w:pPr>
-        <w:pStyle w:val="6"/>
+        <w:pStyle w:val="7"/>
         <w:keepNext w:val="0"/>
         <w:keepLines w:val="0"/>
         <w:widowControl/>
@@ -1736,7 +1710,7 @@
         <w:spacing w:before="252" w:beforeAutospacing="0" w:after="252" w:afterAutospacing="0"/>
         <w:ind w:left="0" w:firstLine="0"/>
         <w:rPr>
-          <w:rStyle w:val="5"/>
+          <w:rStyle w:val="6"/>
           <w:rFonts w:hint="default" w:ascii="Consolas" w:hAnsi="Consolas" w:eastAsia="Consolas" w:cs="Consolas"/>
           <w:i w:val="0"/>
           <w:iCs w:val="0"/>
@@ -1745,7 +1719,6 @@
           <w:spacing w:val="0"/>
           <w:sz w:val="23"/>
           <w:szCs w:val="23"/>
-          <w:bdr w:val="none" w:color="auto" w:sz="0" w:space="0"/>
           <w:lang w:val="en-IN"/>
         </w:rPr>
       </w:pPr>
@@ -1765,7 +1738,7 @@
       </w:r>
       <w:r>
         <w:rPr>
-          <w:rStyle w:val="5"/>
+          <w:rStyle w:val="6"/>
           <w:rFonts w:hint="default" w:ascii="Consolas" w:hAnsi="Consolas" w:eastAsia="Consolas" w:cs="Consolas"/>
           <w:i w:val="0"/>
           <w:iCs w:val="0"/>
@@ -1774,7 +1747,6 @@
           <w:spacing w:val="0"/>
           <w:sz w:val="23"/>
           <w:szCs w:val="23"/>
-          <w:bdr w:val="none" w:color="auto" w:sz="0" w:space="0"/>
           <w:shd w:val="clear" w:fill="FFFFFF"/>
         </w:rPr>
         <w:t>typeof</w:t>
@@ -1945,7 +1917,7 @@
       </w:r>
       <w:r>
         <w:rPr>
-          <w:rStyle w:val="7"/>
+          <w:rStyle w:val="8"/>
           <w:rFonts w:hint="default" w:ascii="Verdana" w:hAnsi="Verdana" w:eastAsia="SimSun" w:cs="Verdana"/>
           <w:b/>
           <w:bCs/>
@@ -2023,7 +1995,7 @@
     </w:p>
     <w:p>
       <w:pPr>
-        <w:pStyle w:val="6"/>
+        <w:pStyle w:val="7"/>
         <w:keepNext w:val="0"/>
         <w:keepLines w:val="0"/>
         <w:widowControl/>
@@ -2062,7 +2034,7 @@
     </w:p>
     <w:p>
       <w:pPr>
-        <w:pStyle w:val="6"/>
+        <w:pStyle w:val="7"/>
         <w:keepNext w:val="0"/>
         <w:keepLines w:val="0"/>
         <w:widowControl/>
@@ -2098,7 +2070,7 @@
     </w:p>
     <w:p>
       <w:pPr>
-        <w:pStyle w:val="6"/>
+        <w:pStyle w:val="7"/>
         <w:keepNext w:val="0"/>
         <w:keepLines w:val="0"/>
         <w:widowControl/>
@@ -2234,6 +2206,7 @@
         <w:keepLines w:val="0"/>
         <w:widowControl/>
         <w:numPr>
+          <w:ilvl w:val="0"/>
           <w:numId w:val="0"/>
         </w:numPr>
         <w:suppressLineNumbers w:val="0"/>
@@ -2273,6 +2246,7 @@
         <w:keepLines w:val="0"/>
         <w:widowControl/>
         <w:numPr>
+          <w:ilvl w:val="0"/>
           <w:numId w:val="0"/>
         </w:numPr>
         <w:suppressLineNumbers w:val="0"/>
@@ -2326,6 +2300,7 @@
         <w:keepLines w:val="0"/>
         <w:widowControl/>
         <w:numPr>
+          <w:ilvl w:val="0"/>
           <w:numId w:val="0"/>
         </w:numPr>
         <w:suppressLineNumbers w:val="0"/>
@@ -2497,7 +2472,7 @@
       </w:r>
       <w:r>
         <w:rPr>
-          <w:rStyle w:val="5"/>
+          <w:rStyle w:val="6"/>
           <w:rFonts w:ascii="Consolas" w:hAnsi="Consolas" w:eastAsia="Consolas" w:cs="Consolas"/>
           <w:i w:val="0"/>
           <w:iCs w:val="0"/>
@@ -2506,7 +2481,6 @@
           <w:spacing w:val="0"/>
           <w:sz w:val="23"/>
           <w:szCs w:val="23"/>
-          <w:bdr w:val="none" w:color="auto" w:sz="0" w:space="0"/>
         </w:rPr>
         <w:t>length</w:t>
       </w:r>
@@ -2725,7 +2699,7 @@
       </w:r>
       <w:r>
         <w:rPr>
-          <w:rStyle w:val="5"/>
+          <w:rStyle w:val="6"/>
           <w:rFonts w:ascii="Consolas" w:hAnsi="Consolas" w:eastAsia="Consolas" w:cs="Consolas"/>
           <w:i w:val="0"/>
           <w:iCs w:val="0"/>
@@ -2734,7 +2708,6 @@
           <w:spacing w:val="0"/>
           <w:sz w:val="23"/>
           <w:szCs w:val="23"/>
-          <w:bdr w:val="none" w:color="auto" w:sz="0" w:space="0"/>
           <w:shd w:val="clear" w:fill="FFFFFF"/>
         </w:rPr>
         <w:t>search()</w:t>
@@ -2795,7 +2768,7 @@
       </w:r>
       <w:r>
         <w:rPr>
-          <w:rStyle w:val="5"/>
+          <w:rStyle w:val="6"/>
           <w:rFonts w:hint="default" w:ascii="Consolas" w:hAnsi="Consolas" w:eastAsia="Consolas" w:cs="Consolas"/>
           <w:i w:val="0"/>
           <w:iCs w:val="0"/>
@@ -2804,7 +2777,6 @@
           <w:spacing w:val="0"/>
           <w:sz w:val="23"/>
           <w:szCs w:val="23"/>
-          <w:bdr w:val="none" w:color="auto" w:sz="0" w:space="0"/>
           <w:shd w:val="clear" w:fill="FFFFFF"/>
         </w:rPr>
         <w:t>indexOf()</w:t>
@@ -2826,7 +2798,7 @@
     </w:p>
     <w:p>
       <w:pPr>
-        <w:pStyle w:val="6"/>
+        <w:pStyle w:val="7"/>
         <w:keepNext w:val="0"/>
         <w:keepLines w:val="0"/>
         <w:widowControl/>
@@ -2875,7 +2847,7 @@
       </w:pPr>
       <w:r>
         <w:rPr>
-          <w:rStyle w:val="5"/>
+          <w:rStyle w:val="6"/>
           <w:rFonts w:ascii="Consolas" w:hAnsi="Consolas" w:eastAsia="Consolas" w:cs="Consolas"/>
           <w:i w:val="0"/>
           <w:iCs w:val="0"/>
@@ -2884,14 +2856,13 @@
           <w:spacing w:val="0"/>
           <w:sz w:val="23"/>
           <w:szCs w:val="23"/>
-          <w:bdr w:val="none" w:color="auto" w:sz="0" w:space="0"/>
           <w:shd w:val="clear" w:fill="FFFFFF"/>
         </w:rPr>
         <w:t>slice(</w:t>
       </w:r>
       <w:r>
         <w:rPr>
-          <w:rStyle w:val="4"/>
+          <w:rStyle w:val="5"/>
           <w:rFonts w:hint="default" w:ascii="Consolas" w:hAnsi="Consolas" w:eastAsia="Consolas" w:cs="Consolas"/>
           <w:i w:val="0"/>
           <w:iCs w:val="0"/>
@@ -2900,10 +2871,24 @@
           <w:spacing w:val="0"/>
           <w:sz w:val="23"/>
           <w:szCs w:val="23"/>
-          <w:bdr w:val="none" w:color="auto" w:sz="0" w:space="0"/>
           <w:shd w:val="clear" w:fill="FFFFFF"/>
         </w:rPr>
         <w:t>start</w:t>
+      </w:r>
+      <w:r>
+        <w:rPr>
+          <w:rStyle w:val="6"/>
+          <w:rFonts w:hint="default" w:ascii="Consolas" w:hAnsi="Consolas" w:eastAsia="Consolas" w:cs="Consolas"/>
+          <w:i w:val="0"/>
+          <w:iCs w:val="0"/>
+          <w:caps w:val="0"/>
+          <w:color w:val="DC143C"/>
+          <w:spacing w:val="0"/>
+          <w:sz w:val="23"/>
+          <w:szCs w:val="23"/>
+          <w:shd w:val="clear" w:fill="FFFFFF"/>
+        </w:rPr>
+        <w:t>, </w:t>
       </w:r>
       <w:r>
         <w:rPr>
@@ -2916,14 +2901,13 @@
           <w:spacing w:val="0"/>
           <w:sz w:val="23"/>
           <w:szCs w:val="23"/>
-          <w:bdr w:val="none" w:color="auto" w:sz="0" w:space="0"/>
-          <w:shd w:val="clear" w:fill="FFFFFF"/>
-        </w:rPr>
-        <w:t>, </w:t>
-      </w:r>
-      <w:r>
-        <w:rPr>
-          <w:rStyle w:val="4"/>
+          <w:shd w:val="clear" w:fill="FFFFFF"/>
+        </w:rPr>
+        <w:t>end</w:t>
+      </w:r>
+      <w:r>
+        <w:rPr>
+          <w:rStyle w:val="6"/>
           <w:rFonts w:hint="default" w:ascii="Consolas" w:hAnsi="Consolas" w:eastAsia="Consolas" w:cs="Consolas"/>
           <w:i w:val="0"/>
           <w:iCs w:val="0"/>
@@ -2932,23 +2916,6 @@
           <w:spacing w:val="0"/>
           <w:sz w:val="23"/>
           <w:szCs w:val="23"/>
-          <w:bdr w:val="none" w:color="auto" w:sz="0" w:space="0"/>
-          <w:shd w:val="clear" w:fill="FFFFFF"/>
-        </w:rPr>
-        <w:t>end</w:t>
-      </w:r>
-      <w:r>
-        <w:rPr>
-          <w:rStyle w:val="5"/>
-          <w:rFonts w:hint="default" w:ascii="Consolas" w:hAnsi="Consolas" w:eastAsia="Consolas" w:cs="Consolas"/>
-          <w:i w:val="0"/>
-          <w:iCs w:val="0"/>
-          <w:caps w:val="0"/>
-          <w:color w:val="DC143C"/>
-          <w:spacing w:val="0"/>
-          <w:sz w:val="23"/>
-          <w:szCs w:val="23"/>
-          <w:bdr w:val="none" w:color="auto" w:sz="0" w:space="0"/>
           <w:shd w:val="clear" w:fill="FFFFFF"/>
         </w:rPr>
         <w:t>)</w:t>
@@ -2960,6 +2927,7 @@
         <w:keepLines w:val="0"/>
         <w:widowControl/>
         <w:numPr>
+          <w:ilvl w:val="0"/>
           <w:numId w:val="0"/>
         </w:numPr>
         <w:suppressLineNumbers w:val="0"/>
@@ -2996,6 +2964,21 @@
       </w:pPr>
       <w:r>
         <w:rPr>
+          <w:rStyle w:val="6"/>
+          <w:rFonts w:hint="default" w:ascii="Consolas" w:hAnsi="Consolas" w:eastAsia="Consolas" w:cs="Consolas"/>
+          <w:i w:val="0"/>
+          <w:iCs w:val="0"/>
+          <w:caps w:val="0"/>
+          <w:color w:val="DC143C"/>
+          <w:spacing w:val="0"/>
+          <w:sz w:val="23"/>
+          <w:szCs w:val="23"/>
+          <w:shd w:val="clear" w:fill="FFFFFF"/>
+        </w:rPr>
+        <w:t>substring(</w:t>
+      </w:r>
+      <w:r>
+        <w:rPr>
           <w:rStyle w:val="5"/>
           <w:rFonts w:hint="default" w:ascii="Consolas" w:hAnsi="Consolas" w:eastAsia="Consolas" w:cs="Consolas"/>
           <w:i w:val="0"/>
@@ -3005,14 +2988,13 @@
           <w:spacing w:val="0"/>
           <w:sz w:val="23"/>
           <w:szCs w:val="23"/>
-          <w:bdr w:val="none" w:color="auto" w:sz="0" w:space="0"/>
-          <w:shd w:val="clear" w:fill="FFFFFF"/>
-        </w:rPr>
-        <w:t>substring(</w:t>
-      </w:r>
-      <w:r>
-        <w:rPr>
-          <w:rStyle w:val="4"/>
+          <w:shd w:val="clear" w:fill="FFFFFF"/>
+        </w:rPr>
+        <w:t>start</w:t>
+      </w:r>
+      <w:r>
+        <w:rPr>
+          <w:rStyle w:val="6"/>
           <w:rFonts w:hint="default" w:ascii="Consolas" w:hAnsi="Consolas" w:eastAsia="Consolas" w:cs="Consolas"/>
           <w:i w:val="0"/>
           <w:iCs w:val="0"/>
@@ -3021,10 +3003,9 @@
           <w:spacing w:val="0"/>
           <w:sz w:val="23"/>
           <w:szCs w:val="23"/>
-          <w:bdr w:val="none" w:color="auto" w:sz="0" w:space="0"/>
-          <w:shd w:val="clear" w:fill="FFFFFF"/>
-        </w:rPr>
-        <w:t>start</w:t>
+          <w:shd w:val="clear" w:fill="FFFFFF"/>
+        </w:rPr>
+        <w:t>, </w:t>
       </w:r>
       <w:r>
         <w:rPr>
@@ -3037,14 +3018,13 @@
           <w:spacing w:val="0"/>
           <w:sz w:val="23"/>
           <w:szCs w:val="23"/>
-          <w:bdr w:val="none" w:color="auto" w:sz="0" w:space="0"/>
-          <w:shd w:val="clear" w:fill="FFFFFF"/>
-        </w:rPr>
-        <w:t>, </w:t>
-      </w:r>
-      <w:r>
-        <w:rPr>
-          <w:rStyle w:val="4"/>
+          <w:shd w:val="clear" w:fill="FFFFFF"/>
+        </w:rPr>
+        <w:t>end</w:t>
+      </w:r>
+      <w:r>
+        <w:rPr>
+          <w:rStyle w:val="6"/>
           <w:rFonts w:hint="default" w:ascii="Consolas" w:hAnsi="Consolas" w:eastAsia="Consolas" w:cs="Consolas"/>
           <w:i w:val="0"/>
           <w:iCs w:val="0"/>
@@ -3053,23 +3033,6 @@
           <w:spacing w:val="0"/>
           <w:sz w:val="23"/>
           <w:szCs w:val="23"/>
-          <w:bdr w:val="none" w:color="auto" w:sz="0" w:space="0"/>
-          <w:shd w:val="clear" w:fill="FFFFFF"/>
-        </w:rPr>
-        <w:t>end</w:t>
-      </w:r>
-      <w:r>
-        <w:rPr>
-          <w:rStyle w:val="5"/>
-          <w:rFonts w:hint="default" w:ascii="Consolas" w:hAnsi="Consolas" w:eastAsia="Consolas" w:cs="Consolas"/>
-          <w:i w:val="0"/>
-          <w:iCs w:val="0"/>
-          <w:caps w:val="0"/>
-          <w:color w:val="DC143C"/>
-          <w:spacing w:val="0"/>
-          <w:sz w:val="23"/>
-          <w:szCs w:val="23"/>
-          <w:bdr w:val="none" w:color="auto" w:sz="0" w:space="0"/>
           <w:shd w:val="clear" w:fill="FFFFFF"/>
         </w:rPr>
         <w:t>)</w:t>
@@ -3094,6 +3057,21 @@
       </w:pPr>
       <w:r>
         <w:rPr>
+          <w:rStyle w:val="6"/>
+          <w:rFonts w:hint="default" w:ascii="Consolas" w:hAnsi="Consolas" w:eastAsia="Consolas" w:cs="Consolas"/>
+          <w:i w:val="0"/>
+          <w:iCs w:val="0"/>
+          <w:caps w:val="0"/>
+          <w:color w:val="DC143C"/>
+          <w:spacing w:val="0"/>
+          <w:sz w:val="23"/>
+          <w:szCs w:val="23"/>
+          <w:shd w:val="clear" w:fill="FFFFFF"/>
+        </w:rPr>
+        <w:t>substr(</w:t>
+      </w:r>
+      <w:r>
+        <w:rPr>
           <w:rStyle w:val="5"/>
           <w:rFonts w:hint="default" w:ascii="Consolas" w:hAnsi="Consolas" w:eastAsia="Consolas" w:cs="Consolas"/>
           <w:i w:val="0"/>
@@ -3103,14 +3081,13 @@
           <w:spacing w:val="0"/>
           <w:sz w:val="23"/>
           <w:szCs w:val="23"/>
-          <w:bdr w:val="none" w:color="auto" w:sz="0" w:space="0"/>
-          <w:shd w:val="clear" w:fill="FFFFFF"/>
-        </w:rPr>
-        <w:t>substr(</w:t>
-      </w:r>
-      <w:r>
-        <w:rPr>
-          <w:rStyle w:val="4"/>
+          <w:shd w:val="clear" w:fill="FFFFFF"/>
+        </w:rPr>
+        <w:t>start</w:t>
+      </w:r>
+      <w:r>
+        <w:rPr>
+          <w:rStyle w:val="6"/>
           <w:rFonts w:hint="default" w:ascii="Consolas" w:hAnsi="Consolas" w:eastAsia="Consolas" w:cs="Consolas"/>
           <w:i w:val="0"/>
           <w:iCs w:val="0"/>
@@ -3119,10 +3096,9 @@
           <w:spacing w:val="0"/>
           <w:sz w:val="23"/>
           <w:szCs w:val="23"/>
-          <w:bdr w:val="none" w:color="auto" w:sz="0" w:space="0"/>
-          <w:shd w:val="clear" w:fill="FFFFFF"/>
-        </w:rPr>
-        <w:t>start</w:t>
+          <w:shd w:val="clear" w:fill="FFFFFF"/>
+        </w:rPr>
+        <w:t>, </w:t>
       </w:r>
       <w:r>
         <w:rPr>
@@ -3135,14 +3111,13 @@
           <w:spacing w:val="0"/>
           <w:sz w:val="23"/>
           <w:szCs w:val="23"/>
-          <w:bdr w:val="none" w:color="auto" w:sz="0" w:space="0"/>
-          <w:shd w:val="clear" w:fill="FFFFFF"/>
-        </w:rPr>
-        <w:t>, </w:t>
-      </w:r>
-      <w:r>
-        <w:rPr>
-          <w:rStyle w:val="4"/>
+          <w:shd w:val="clear" w:fill="FFFFFF"/>
+        </w:rPr>
+        <w:t>length</w:t>
+      </w:r>
+      <w:r>
+        <w:rPr>
+          <w:rStyle w:val="6"/>
           <w:rFonts w:hint="default" w:ascii="Consolas" w:hAnsi="Consolas" w:eastAsia="Consolas" w:cs="Consolas"/>
           <w:i w:val="0"/>
           <w:iCs w:val="0"/>
@@ -3151,15 +3126,196 @@
           <w:spacing w:val="0"/>
           <w:sz w:val="23"/>
           <w:szCs w:val="23"/>
-          <w:bdr w:val="none" w:color="auto" w:sz="0" w:space="0"/>
-          <w:shd w:val="clear" w:fill="FFFFFF"/>
-        </w:rPr>
-        <w:t>length</w:t>
-      </w:r>
-      <w:r>
-        <w:rPr>
-          <w:rStyle w:val="5"/>
-          <w:rFonts w:hint="default" w:ascii="Consolas" w:hAnsi="Consolas" w:eastAsia="Consolas" w:cs="Consolas"/>
+          <w:shd w:val="clear" w:fill="FFFFFF"/>
+        </w:rPr>
+        <w:t>)</w:t>
+      </w:r>
+    </w:p>
+    <w:p>
+      <w:pPr>
+        <w:rPr>
+          <w:rFonts w:hint="default" w:ascii="Verdana" w:hAnsi="Verdana" w:eastAsia="SimSun" w:cs="Verdana"/>
+          <w:i w:val="0"/>
+          <w:iCs w:val="0"/>
+          <w:caps w:val="0"/>
+          <w:color w:val="000000"/>
+          <w:spacing w:val="0"/>
+          <w:sz w:val="22"/>
+          <w:szCs w:val="22"/>
+          <w:shd w:val="clear" w:fill="FFFFFF"/>
+          <w:lang w:val="en-IN"/>
+        </w:rPr>
+      </w:pPr>
+      <w:r>
+        <w:rPr>
+          <w:rFonts w:hint="default" w:ascii="Verdana" w:hAnsi="Verdana" w:eastAsia="SimSun" w:cs="Verdana"/>
+          <w:i w:val="0"/>
+          <w:iCs w:val="0"/>
+          <w:caps w:val="0"/>
+          <w:color w:val="000000"/>
+          <w:spacing w:val="0"/>
+          <w:sz w:val="22"/>
+          <w:szCs w:val="22"/>
+          <w:shd w:val="clear" w:fill="FFFFFF"/>
+          <w:lang w:val="en-IN"/>
+        </w:rPr>
+        <w:t>JS Number</w:t>
+      </w:r>
+    </w:p>
+    <w:p>
+      <w:pPr>
+        <w:rPr>
+          <w:rFonts w:hint="default" w:ascii="Verdana" w:hAnsi="Verdana" w:eastAsia="SimSun" w:cs="Verdana"/>
+          <w:i w:val="0"/>
+          <w:iCs w:val="0"/>
+          <w:caps w:val="0"/>
+          <w:color w:val="000000"/>
+          <w:spacing w:val="0"/>
+          <w:sz w:val="22"/>
+          <w:szCs w:val="22"/>
+          <w:shd w:val="clear" w:fill="FFFFFF"/>
+          <w:lang w:val="en-IN"/>
+        </w:rPr>
+      </w:pPr>
+    </w:p>
+    <w:p>
+      <w:pPr>
+        <w:rPr>
+          <w:rFonts w:ascii="Verdana" w:hAnsi="Verdana" w:eastAsia="SimSun" w:cs="Verdana"/>
+          <w:i w:val="0"/>
+          <w:iCs w:val="0"/>
+          <w:caps w:val="0"/>
+          <w:color w:val="000000"/>
+          <w:spacing w:val="0"/>
+          <w:sz w:val="22"/>
+          <w:szCs w:val="22"/>
+          <w:shd w:val="clear" w:fill="FFFFFF"/>
+        </w:rPr>
+      </w:pPr>
+      <w:r>
+        <w:rPr>
+          <w:rFonts w:ascii="Verdana" w:hAnsi="Verdana" w:eastAsia="SimSun" w:cs="Verdana"/>
+          <w:i w:val="0"/>
+          <w:iCs w:val="0"/>
+          <w:caps w:val="0"/>
+          <w:color w:val="000000"/>
+          <w:spacing w:val="0"/>
+          <w:sz w:val="22"/>
+          <w:szCs w:val="22"/>
+          <w:shd w:val="clear" w:fill="FFFFFF"/>
+        </w:rPr>
+        <w:t>Integers (numbers without a period or exponent notation) are accurate up to 15 digits.</w:t>
+      </w:r>
+    </w:p>
+    <w:p>
+      <w:pPr>
+        <w:rPr>
+          <w:rFonts w:ascii="Verdana" w:hAnsi="Verdana" w:eastAsia="SimSun" w:cs="Verdana"/>
+          <w:i w:val="0"/>
+          <w:iCs w:val="0"/>
+          <w:caps w:val="0"/>
+          <w:color w:val="000000"/>
+          <w:spacing w:val="0"/>
+          <w:sz w:val="22"/>
+          <w:szCs w:val="22"/>
+          <w:shd w:val="clear" w:fill="FFFFFF"/>
+        </w:rPr>
+      </w:pPr>
+    </w:p>
+    <w:p>
+      <w:pPr>
+        <w:rPr>
+          <w:rFonts w:ascii="Verdana" w:hAnsi="Verdana" w:eastAsia="SimSun" w:cs="Verdana"/>
+          <w:i w:val="0"/>
+          <w:iCs w:val="0"/>
+          <w:caps w:val="0"/>
+          <w:color w:val="000000"/>
+          <w:spacing w:val="0"/>
+          <w:sz w:val="22"/>
+          <w:szCs w:val="22"/>
+          <w:shd w:val="clear" w:fill="FFFFFF"/>
+        </w:rPr>
+      </w:pPr>
+      <w:r>
+        <w:rPr>
+          <w:rFonts w:ascii="Verdana" w:hAnsi="Verdana" w:eastAsia="SimSun" w:cs="Verdana"/>
+          <w:i w:val="0"/>
+          <w:iCs w:val="0"/>
+          <w:caps w:val="0"/>
+          <w:color w:val="000000"/>
+          <w:spacing w:val="0"/>
+          <w:sz w:val="22"/>
+          <w:szCs w:val="22"/>
+          <w:shd w:val="clear" w:fill="FFFFFF"/>
+        </w:rPr>
+        <w:t>If you add a number and a string, the result will be a string concatenation</w:t>
+      </w:r>
+    </w:p>
+    <w:p>
+      <w:pPr>
+        <w:rPr>
+          <w:rFonts w:hint="default" w:ascii="Verdana" w:hAnsi="Verdana" w:eastAsia="SimSun" w:cs="Verdana"/>
+          <w:i w:val="0"/>
+          <w:iCs w:val="0"/>
+          <w:caps w:val="0"/>
+          <w:color w:val="000000"/>
+          <w:spacing w:val="0"/>
+          <w:sz w:val="22"/>
+          <w:szCs w:val="22"/>
+          <w:shd w:val="clear" w:fill="FFFFFF"/>
+          <w:lang w:val="en-IN"/>
+        </w:rPr>
+      </w:pPr>
+      <w:r>
+        <w:rPr>
+          <w:rFonts w:hint="default" w:ascii="Verdana" w:hAnsi="Verdana" w:eastAsia="SimSun" w:cs="Verdana"/>
+          <w:i w:val="0"/>
+          <w:iCs w:val="0"/>
+          <w:caps w:val="0"/>
+          <w:color w:val="000000"/>
+          <w:spacing w:val="0"/>
+          <w:sz w:val="22"/>
+          <w:szCs w:val="22"/>
+          <w:shd w:val="clear" w:fill="FFFFFF"/>
+          <w:lang w:val="en-IN"/>
+        </w:rPr>
+        <w:t xml:space="preserve">It performs addition of numbers until a string is encountered and the directions is from left to right </w:t>
+      </w:r>
+    </w:p>
+    <w:p>
+      <w:pPr>
+        <w:rPr>
+          <w:rFonts w:hint="default" w:ascii="Verdana" w:hAnsi="Verdana" w:eastAsia="SimSun" w:cs="Verdana"/>
+          <w:i w:val="0"/>
+          <w:iCs w:val="0"/>
+          <w:caps w:val="0"/>
+          <w:color w:val="000000"/>
+          <w:spacing w:val="0"/>
+          <w:sz w:val="22"/>
+          <w:szCs w:val="22"/>
+          <w:shd w:val="clear" w:fill="FFFFFF"/>
+          <w:lang w:val="en-IN"/>
+        </w:rPr>
+      </w:pPr>
+    </w:p>
+    <w:p>
+      <w:pPr>
+        <w:rPr>
+          <w:rFonts w:hint="default" w:ascii="Verdana" w:hAnsi="Verdana" w:eastAsia="SimSun" w:cs="Verdana"/>
+          <w:i w:val="0"/>
+          <w:iCs w:val="0"/>
+          <w:caps w:val="0"/>
+          <w:color w:val="000000"/>
+          <w:spacing w:val="0"/>
+          <w:sz w:val="22"/>
+          <w:szCs w:val="22"/>
+          <w:shd w:val="clear" w:fill="FFFFFF"/>
+        </w:rPr>
+      </w:pPr>
+      <w:r>
+        <w:rPr>
+          <w:rStyle w:val="6"/>
+          <w:rFonts w:ascii="Consolas" w:hAnsi="Consolas" w:eastAsia="Consolas" w:cs="Consolas"/>
           <w:i w:val="0"/>
           <w:iCs w:val="0"/>
           <w:caps w:val="0"/>
@@ -3167,61 +3323,10 @@
           <w:spacing w:val="0"/>
           <w:sz w:val="23"/>
           <w:szCs w:val="23"/>
-          <w:bdr w:val="none" w:color="auto" w:sz="0" w:space="0"/>
-          <w:shd w:val="clear" w:fill="FFFFFF"/>
-        </w:rPr>
-        <w:t>)</w:t>
-      </w:r>
-    </w:p>
-    <w:p>
-      <w:pPr>
-        <w:rPr>
-          <w:rFonts w:hint="default" w:ascii="Verdana" w:hAnsi="Verdana" w:eastAsia="SimSun" w:cs="Verdana"/>
-          <w:i w:val="0"/>
-          <w:iCs w:val="0"/>
-          <w:caps w:val="0"/>
-          <w:color w:val="000000"/>
-          <w:spacing w:val="0"/>
-          <w:sz w:val="22"/>
-          <w:szCs w:val="22"/>
-          <w:shd w:val="clear" w:fill="FFFFFF"/>
-          <w:lang w:val="en-IN"/>
-        </w:rPr>
-      </w:pPr>
-      <w:r>
-        <w:rPr>
-          <w:rFonts w:hint="default" w:ascii="Verdana" w:hAnsi="Verdana" w:eastAsia="SimSun" w:cs="Verdana"/>
-          <w:i w:val="0"/>
-          <w:iCs w:val="0"/>
-          <w:caps w:val="0"/>
-          <w:color w:val="000000"/>
-          <w:spacing w:val="0"/>
-          <w:sz w:val="22"/>
-          <w:szCs w:val="22"/>
-          <w:shd w:val="clear" w:fill="FFFFFF"/>
-          <w:lang w:val="en-IN"/>
-        </w:rPr>
-        <w:t>JS Number</w:t>
-      </w:r>
-    </w:p>
-    <w:p>
-      <w:pPr>
-        <w:rPr>
-          <w:rFonts w:hint="default" w:ascii="Verdana" w:hAnsi="Verdana" w:eastAsia="SimSun" w:cs="Verdana"/>
-          <w:i w:val="0"/>
-          <w:iCs w:val="0"/>
-          <w:caps w:val="0"/>
-          <w:color w:val="000000"/>
-          <w:spacing w:val="0"/>
-          <w:sz w:val="22"/>
-          <w:szCs w:val="22"/>
-          <w:shd w:val="clear" w:fill="FFFFFF"/>
-          <w:lang w:val="en-IN"/>
-        </w:rPr>
-      </w:pPr>
-    </w:p>
-    <w:p>
-      <w:pPr>
+        </w:rPr>
+        <w:t>Number()</w:t>
+      </w:r>
+      <w:r>
         <w:rPr>
           <w:rFonts w:ascii="Verdana" w:hAnsi="Verdana" w:eastAsia="SimSun" w:cs="Verdana"/>
           <w:i w:val="0"/>
@@ -3233,8 +3338,72 @@
           <w:szCs w:val="22"/>
           <w:shd w:val="clear" w:fill="FFFFFF"/>
         </w:rPr>
-      </w:pPr>
-      <w:r>
+        <w:t> </w:t>
+      </w:r>
+      <w:r>
+        <w:rPr>
+          <w:rFonts w:hint="default" w:ascii="Verdana" w:hAnsi="Verdana" w:eastAsia="SimSun" w:cs="Verdana"/>
+          <w:i w:val="0"/>
+          <w:iCs w:val="0"/>
+          <w:caps w:val="0"/>
+          <w:color w:val="000000"/>
+          <w:spacing w:val="0"/>
+          <w:sz w:val="22"/>
+          <w:szCs w:val="22"/>
+          <w:shd w:val="clear" w:fill="FFFFFF"/>
+        </w:rPr>
+        <w:t>can be used to convert JavaScript variables to numbers</w:t>
+      </w:r>
+    </w:p>
+    <w:p>
+      <w:pPr>
+        <w:rPr>
+          <w:rFonts w:hint="default" w:ascii="Verdana" w:hAnsi="Verdana" w:eastAsia="SimSun" w:cs="Verdana"/>
+          <w:i w:val="0"/>
+          <w:iCs w:val="0"/>
+          <w:caps w:val="0"/>
+          <w:color w:val="000000"/>
+          <w:spacing w:val="0"/>
+          <w:sz w:val="22"/>
+          <w:szCs w:val="22"/>
+          <w:shd w:val="clear" w:fill="FFFFFF"/>
+          <w:lang w:val="en-IN"/>
+        </w:rPr>
+      </w:pPr>
+    </w:p>
+    <w:p>
+      <w:pPr>
+        <w:rPr>
+          <w:rFonts w:hint="default" w:ascii="Verdana" w:hAnsi="Verdana" w:eastAsia="SimSun" w:cs="Verdana"/>
+          <w:i w:val="0"/>
+          <w:iCs w:val="0"/>
+          <w:caps w:val="0"/>
+          <w:color w:val="000000"/>
+          <w:spacing w:val="0"/>
+          <w:sz w:val="22"/>
+          <w:szCs w:val="22"/>
+          <w:shd w:val="clear" w:fill="FFFFFF"/>
+          <w:lang w:val="en-IN"/>
+        </w:rPr>
+      </w:pPr>
+      <w:r>
+        <w:rPr>
+          <w:rFonts w:hint="default" w:ascii="Verdana" w:hAnsi="Verdana" w:eastAsia="SimSun" w:cs="Verdana"/>
+          <w:i w:val="0"/>
+          <w:iCs w:val="0"/>
+          <w:caps w:val="0"/>
+          <w:color w:val="000000"/>
+          <w:spacing w:val="0"/>
+          <w:sz w:val="22"/>
+          <w:szCs w:val="22"/>
+          <w:shd w:val="clear" w:fill="FFFFFF"/>
+          <w:lang w:val="en-IN"/>
+        </w:rPr>
+        <w:t>JS Arrays</w:t>
+      </w:r>
+    </w:p>
+    <w:p>
+      <w:pPr>
         <w:rPr>
           <w:rFonts w:ascii="Verdana" w:hAnsi="Verdana" w:eastAsia="SimSun" w:cs="Verdana"/>
           <w:i w:val="0"/>
@@ -3242,12 +3411,11 @@
           <w:caps w:val="0"/>
           <w:color w:val="000000"/>
           <w:spacing w:val="0"/>
-          <w:sz w:val="22"/>
-          <w:szCs w:val="22"/>
-          <w:shd w:val="clear" w:fill="FFFFFF"/>
-        </w:rPr>
-        <w:t>Integers (numbers without a period or exponent notation) are accurate up to 15 digits.</w:t>
-      </w:r>
+          <w:sz w:val="24"/>
+          <w:szCs w:val="24"/>
+          <w:shd w:val="clear" w:fill="FFFFFF"/>
+        </w:rPr>
+      </w:pPr>
     </w:p>
     <w:p>
       <w:pPr>
@@ -3258,14 +3426,12 @@
           <w:caps w:val="0"/>
           <w:color w:val="000000"/>
           <w:spacing w:val="0"/>
-          <w:sz w:val="22"/>
-          <w:szCs w:val="22"/>
-          <w:shd w:val="clear" w:fill="FFFFFF"/>
-        </w:rPr>
-      </w:pPr>
-    </w:p>
-    <w:p>
-      <w:pPr>
+          <w:sz w:val="24"/>
+          <w:szCs w:val="24"/>
+          <w:shd w:val="clear" w:fill="FFFFFF"/>
+        </w:rPr>
+      </w:pPr>
+      <w:r>
         <w:rPr>
           <w:rFonts w:ascii="Verdana" w:hAnsi="Verdana" w:eastAsia="SimSun" w:cs="Verdana"/>
           <w:i w:val="0"/>
@@ -3273,12 +3439,109 @@
           <w:caps w:val="0"/>
           <w:color w:val="000000"/>
           <w:spacing w:val="0"/>
-          <w:sz w:val="22"/>
-          <w:szCs w:val="22"/>
-          <w:shd w:val="clear" w:fill="FFFFFF"/>
-        </w:rPr>
-      </w:pPr>
-      <w:r>
+          <w:sz w:val="24"/>
+          <w:szCs w:val="24"/>
+          <w:shd w:val="clear" w:fill="FFFFFF"/>
+        </w:rPr>
+        <w:t>JavaScript arrays are used to store multiple values in a single variable</w:t>
+      </w:r>
+    </w:p>
+    <w:p>
+      <w:pPr>
+        <w:rPr>
+          <w:rFonts w:hint="default" w:ascii="Verdana" w:hAnsi="Verdana" w:eastAsia="SimSun" w:cs="Verdana"/>
+          <w:i w:val="0"/>
+          <w:iCs w:val="0"/>
+          <w:caps w:val="0"/>
+          <w:color w:val="000000"/>
+          <w:spacing w:val="0"/>
+          <w:sz w:val="24"/>
+          <w:szCs w:val="24"/>
+          <w:shd w:val="clear" w:fill="FFFFFF"/>
+          <w:lang w:val="en-IN"/>
+        </w:rPr>
+      </w:pPr>
+    </w:p>
+    <w:p>
+      <w:pPr>
+        <w:rPr>
+          <w:rFonts w:hint="default" w:ascii="Verdana" w:hAnsi="Verdana" w:eastAsia="SimSun" w:cs="Verdana"/>
+          <w:i w:val="0"/>
+          <w:iCs w:val="0"/>
+          <w:caps w:val="0"/>
+          <w:color w:val="000000"/>
+          <w:spacing w:val="0"/>
+          <w:sz w:val="24"/>
+          <w:szCs w:val="24"/>
+          <w:shd w:val="clear" w:fill="FFFFFF"/>
+          <w:lang w:val="en-IN"/>
+        </w:rPr>
+      </w:pPr>
+      <w:r>
+        <w:rPr>
+          <w:rFonts w:hint="default" w:ascii="Verdana" w:hAnsi="Verdana" w:eastAsia="SimSun" w:cs="Verdana"/>
+          <w:i w:val="0"/>
+          <w:iCs w:val="0"/>
+          <w:caps w:val="0"/>
+          <w:color w:val="000000"/>
+          <w:spacing w:val="0"/>
+          <w:sz w:val="24"/>
+          <w:szCs w:val="24"/>
+          <w:shd w:val="clear" w:fill="FFFFFF"/>
+          <w:lang w:val="en-IN"/>
+        </w:rPr>
+        <w:t>push pop operations are used to insert and remove elements from end.</w:t>
+      </w:r>
+    </w:p>
+    <w:p>
+      <w:pPr>
+        <w:rPr>
+          <w:rFonts w:hint="default" w:ascii="Verdana" w:hAnsi="Verdana" w:eastAsia="SimSun" w:cs="Verdana"/>
+          <w:i w:val="0"/>
+          <w:iCs w:val="0"/>
+          <w:caps w:val="0"/>
+          <w:color w:val="000000"/>
+          <w:spacing w:val="0"/>
+          <w:sz w:val="24"/>
+          <w:szCs w:val="24"/>
+          <w:shd w:val="clear" w:fill="FFFFFF"/>
+          <w:lang w:val="en-IN"/>
+        </w:rPr>
+      </w:pPr>
+    </w:p>
+    <w:p>
+      <w:pPr>
+        <w:rPr>
+          <w:rFonts w:hint="default" w:ascii="Verdana" w:hAnsi="Verdana" w:eastAsia="SimSun" w:cs="Verdana"/>
+          <w:i w:val="0"/>
+          <w:iCs w:val="0"/>
+          <w:caps w:val="0"/>
+          <w:color w:val="000000"/>
+          <w:spacing w:val="0"/>
+          <w:sz w:val="24"/>
+          <w:szCs w:val="24"/>
+          <w:shd w:val="clear" w:fill="FFFFFF"/>
+          <w:lang w:val="en-IN"/>
+        </w:rPr>
+      </w:pPr>
+      <w:r>
+        <w:rPr>
+          <w:rFonts w:hint="default" w:ascii="Verdana" w:hAnsi="Verdana" w:eastAsia="SimSun" w:cs="Verdana"/>
+          <w:i w:val="0"/>
+          <w:iCs w:val="0"/>
+          <w:caps w:val="0"/>
+          <w:color w:val="000000"/>
+          <w:spacing w:val="0"/>
+          <w:sz w:val="24"/>
+          <w:szCs w:val="24"/>
+          <w:shd w:val="clear" w:fill="FFFFFF"/>
+          <w:lang w:val="en-IN"/>
+        </w:rPr>
+        <w:t>shift removes element of array from the beginning where as unshift adds an element to the beginning of the array.</w:t>
+      </w:r>
+    </w:p>
+    <w:p>
+      <w:pPr>
         <w:rPr>
           <w:rFonts w:ascii="Verdana" w:hAnsi="Verdana" w:eastAsia="SimSun" w:cs="Verdana"/>
           <w:i w:val="0"/>
@@ -3290,73 +3553,54 @@
           <w:szCs w:val="22"/>
           <w:shd w:val="clear" w:fill="FFFFFF"/>
         </w:rPr>
-        <w:t>If you add a number and a string, the result will be a string concatenation</w:t>
-      </w:r>
-    </w:p>
-    <w:p>
-      <w:pPr>
-        <w:rPr>
-          <w:rFonts w:hint="default" w:ascii="Verdana" w:hAnsi="Verdana" w:eastAsia="SimSun" w:cs="Verdana"/>
-          <w:i w:val="0"/>
-          <w:iCs w:val="0"/>
-          <w:caps w:val="0"/>
-          <w:color w:val="000000"/>
-          <w:spacing w:val="0"/>
-          <w:sz w:val="22"/>
-          <w:szCs w:val="22"/>
-          <w:shd w:val="clear" w:fill="FFFFFF"/>
-          <w:lang w:val="en-IN"/>
-        </w:rPr>
-      </w:pPr>
-      <w:r>
-        <w:rPr>
-          <w:rFonts w:hint="default" w:ascii="Verdana" w:hAnsi="Verdana" w:eastAsia="SimSun" w:cs="Verdana"/>
-          <w:i w:val="0"/>
-          <w:iCs w:val="0"/>
-          <w:caps w:val="0"/>
-          <w:color w:val="000000"/>
-          <w:spacing w:val="0"/>
-          <w:sz w:val="22"/>
-          <w:szCs w:val="22"/>
-          <w:shd w:val="clear" w:fill="FFFFFF"/>
-          <w:lang w:val="en-IN"/>
-        </w:rPr>
-        <w:t xml:space="preserve">It performs addition of numbers until a string is encountered and the directions is from left to right </w:t>
-      </w:r>
-    </w:p>
-    <w:p>
-      <w:pPr>
-        <w:rPr>
-          <w:rFonts w:hint="default" w:ascii="Verdana" w:hAnsi="Verdana" w:eastAsia="SimSun" w:cs="Verdana"/>
-          <w:i w:val="0"/>
-          <w:iCs w:val="0"/>
-          <w:caps w:val="0"/>
-          <w:color w:val="000000"/>
-          <w:spacing w:val="0"/>
-          <w:sz w:val="22"/>
-          <w:szCs w:val="22"/>
-          <w:shd w:val="clear" w:fill="FFFFFF"/>
-          <w:lang w:val="en-IN"/>
-        </w:rPr>
-      </w:pPr>
-    </w:p>
-    <w:p>
-      <w:pPr>
-        <w:rPr>
-          <w:rFonts w:hint="default" w:ascii="Verdana" w:hAnsi="Verdana" w:eastAsia="SimSun" w:cs="Verdana"/>
-          <w:i w:val="0"/>
-          <w:iCs w:val="0"/>
-          <w:caps w:val="0"/>
-          <w:color w:val="000000"/>
-          <w:spacing w:val="0"/>
-          <w:sz w:val="22"/>
-          <w:szCs w:val="22"/>
-          <w:shd w:val="clear" w:fill="FFFFFF"/>
-        </w:rPr>
-      </w:pPr>
-      <w:r>
-        <w:rPr>
-          <w:rStyle w:val="5"/>
+      </w:pPr>
+    </w:p>
+    <w:p>
+      <w:pPr>
+        <w:rPr>
+          <w:rFonts w:hint="default" w:ascii="Verdana" w:hAnsi="Verdana" w:eastAsia="SimSun" w:cs="Verdana"/>
+          <w:i w:val="0"/>
+          <w:iCs w:val="0"/>
+          <w:caps w:val="0"/>
+          <w:color w:val="000000"/>
+          <w:spacing w:val="0"/>
+          <w:sz w:val="22"/>
+          <w:szCs w:val="22"/>
+          <w:shd w:val="clear" w:fill="FFFFFF"/>
+          <w:lang w:val="en-IN"/>
+        </w:rPr>
+      </w:pPr>
+      <w:r>
+        <w:rPr>
+          <w:rFonts w:ascii="Verdana" w:hAnsi="Verdana" w:eastAsia="SimSun" w:cs="Verdana"/>
+          <w:i w:val="0"/>
+          <w:iCs w:val="0"/>
+          <w:caps w:val="0"/>
+          <w:color w:val="000000"/>
+          <w:spacing w:val="0"/>
+          <w:sz w:val="22"/>
+          <w:szCs w:val="22"/>
+          <w:shd w:val="clear" w:fill="FFFFFF"/>
+        </w:rPr>
+        <w:t>The</w:t>
+      </w:r>
+      <w:r>
+        <w:rPr>
+          <w:rFonts w:hint="default" w:ascii="Verdana" w:hAnsi="Verdana" w:eastAsia="SimSun" w:cs="Verdana"/>
+          <w:i w:val="0"/>
+          <w:iCs w:val="0"/>
+          <w:caps w:val="0"/>
+          <w:color w:val="000000"/>
+          <w:spacing w:val="0"/>
+          <w:sz w:val="22"/>
+          <w:szCs w:val="22"/>
+          <w:shd w:val="clear" w:fill="FFFFFF"/>
+        </w:rPr>
+        <w:t> </w:t>
+      </w:r>
+      <w:r>
+        <w:rPr>
+          <w:rStyle w:val="6"/>
           <w:rFonts w:ascii="Consolas" w:hAnsi="Consolas" w:eastAsia="Consolas" w:cs="Consolas"/>
           <w:i w:val="0"/>
           <w:iCs w:val="0"/>
@@ -3365,10 +3609,146 @@
           <w:spacing w:val="0"/>
           <w:sz w:val="23"/>
           <w:szCs w:val="23"/>
-          <w:bdr w:val="none" w:color="auto" w:sz="0" w:space="0"/>
-        </w:rPr>
-        <w:t>Number()</w:t>
-      </w:r>
+        </w:rPr>
+        <w:t>concat()</w:t>
+      </w:r>
+      <w:r>
+        <w:rPr>
+          <w:rFonts w:hint="default" w:ascii="Verdana" w:hAnsi="Verdana" w:eastAsia="SimSun" w:cs="Verdana"/>
+          <w:i w:val="0"/>
+          <w:iCs w:val="0"/>
+          <w:caps w:val="0"/>
+          <w:color w:val="000000"/>
+          <w:spacing w:val="0"/>
+          <w:sz w:val="22"/>
+          <w:szCs w:val="22"/>
+          <w:shd w:val="clear" w:fill="FFFFFF"/>
+        </w:rPr>
+        <w:t xml:space="preserve"> method creates a new array by merging (concatenating) </w:t>
+      </w:r>
+      <w:r>
+        <w:rPr>
+          <w:rFonts w:hint="default" w:ascii="Verdana" w:hAnsi="Verdana" w:eastAsia="SimSun" w:cs="Verdana"/>
+          <w:i w:val="0"/>
+          <w:iCs w:val="0"/>
+          <w:caps w:val="0"/>
+          <w:color w:val="000000"/>
+          <w:spacing w:val="0"/>
+          <w:sz w:val="22"/>
+          <w:szCs w:val="22"/>
+          <w:shd w:val="clear" w:fill="FFFFFF"/>
+          <w:lang w:val="en-IN"/>
+        </w:rPr>
+        <w:t>any number of</w:t>
+      </w:r>
+      <w:r>
+        <w:rPr>
+          <w:rFonts w:hint="default" w:ascii="Verdana" w:hAnsi="Verdana" w:eastAsia="SimSun" w:cs="Verdana"/>
+          <w:i w:val="0"/>
+          <w:iCs w:val="0"/>
+          <w:caps w:val="0"/>
+          <w:color w:val="000000"/>
+          <w:spacing w:val="0"/>
+          <w:sz w:val="22"/>
+          <w:szCs w:val="22"/>
+          <w:shd w:val="clear" w:fill="FFFFFF"/>
+        </w:rPr>
+        <w:t xml:space="preserve"> arrays</w:t>
+      </w:r>
+      <w:r>
+        <w:rPr>
+          <w:rFonts w:hint="default" w:ascii="Verdana" w:hAnsi="Verdana" w:eastAsia="SimSun" w:cs="Verdana"/>
+          <w:i w:val="0"/>
+          <w:iCs w:val="0"/>
+          <w:caps w:val="0"/>
+          <w:color w:val="000000"/>
+          <w:spacing w:val="0"/>
+          <w:sz w:val="22"/>
+          <w:szCs w:val="22"/>
+          <w:shd w:val="clear" w:fill="FFFFFF"/>
+          <w:lang w:val="en-IN"/>
+        </w:rPr>
+        <w:t>.</w:t>
+      </w:r>
+    </w:p>
+    <w:p>
+      <w:pPr>
+        <w:rPr>
+          <w:rFonts w:hint="default" w:ascii="Verdana" w:hAnsi="Verdana" w:eastAsia="SimSun" w:cs="Verdana"/>
+          <w:i w:val="0"/>
+          <w:iCs w:val="0"/>
+          <w:caps w:val="0"/>
+          <w:color w:val="000000"/>
+          <w:spacing w:val="0"/>
+          <w:sz w:val="22"/>
+          <w:szCs w:val="22"/>
+          <w:shd w:val="clear" w:fill="FFFFFF"/>
+          <w:lang w:val="en-IN"/>
+        </w:rPr>
+      </w:pPr>
+    </w:p>
+    <w:p>
+      <w:pPr>
+        <w:rPr>
+          <w:rFonts w:hint="default" w:ascii="Verdana" w:hAnsi="Verdana" w:eastAsia="SimSun" w:cs="Verdana"/>
+          <w:i w:val="0"/>
+          <w:iCs w:val="0"/>
+          <w:caps w:val="0"/>
+          <w:color w:val="000000"/>
+          <w:spacing w:val="0"/>
+          <w:sz w:val="22"/>
+          <w:szCs w:val="22"/>
+          <w:shd w:val="clear" w:fill="FFFFFF"/>
+          <w:lang w:val="en-IN"/>
+        </w:rPr>
+      </w:pPr>
+      <w:r>
+        <w:rPr>
+          <w:rFonts w:hint="default" w:ascii="Verdana" w:hAnsi="Verdana" w:eastAsia="SimSun" w:cs="Verdana"/>
+          <w:i w:val="0"/>
+          <w:iCs w:val="0"/>
+          <w:caps w:val="0"/>
+          <w:color w:val="000000"/>
+          <w:spacing w:val="0"/>
+          <w:sz w:val="22"/>
+          <w:szCs w:val="22"/>
+          <w:shd w:val="clear" w:fill="FFFFFF"/>
+          <w:lang w:val="en-IN"/>
+        </w:rPr>
+        <w:t>JS forEach</w:t>
+      </w:r>
+    </w:p>
+    <w:p>
+      <w:pPr>
+        <w:rPr>
+          <w:rFonts w:hint="default" w:ascii="Verdana" w:hAnsi="Verdana" w:eastAsia="SimSun" w:cs="Verdana"/>
+          <w:i w:val="0"/>
+          <w:iCs w:val="0"/>
+          <w:caps w:val="0"/>
+          <w:color w:val="000000"/>
+          <w:spacing w:val="0"/>
+          <w:sz w:val="22"/>
+          <w:szCs w:val="22"/>
+          <w:shd w:val="clear" w:fill="FFFFFF"/>
+          <w:lang w:val="en-IN"/>
+        </w:rPr>
+      </w:pPr>
+    </w:p>
+    <w:p>
+      <w:pPr>
+        <w:rPr>
+          <w:rFonts w:hint="default" w:ascii="Verdana" w:hAnsi="Verdana" w:eastAsia="SimSun" w:cs="Verdana"/>
+          <w:i w:val="0"/>
+          <w:iCs w:val="0"/>
+          <w:caps w:val="0"/>
+          <w:color w:val="000000"/>
+          <w:spacing w:val="0"/>
+          <w:sz w:val="22"/>
+          <w:szCs w:val="22"/>
+          <w:shd w:val="clear" w:fill="FFFFFF"/>
+          <w:lang w:val="en-IN"/>
+        </w:rPr>
+      </w:pPr>
       <w:r>
         <w:rPr>
           <w:rFonts w:ascii="Verdana" w:hAnsi="Verdana" w:eastAsia="SimSun" w:cs="Verdana"/>
@@ -3381,269 +3761,25 @@
           <w:szCs w:val="22"/>
           <w:shd w:val="clear" w:fill="FFFFFF"/>
         </w:rPr>
+        <w:t>The</w:t>
+      </w:r>
+      <w:r>
+        <w:rPr>
+          <w:rFonts w:hint="default" w:ascii="Verdana" w:hAnsi="Verdana" w:eastAsia="SimSun" w:cs="Verdana"/>
+          <w:i w:val="0"/>
+          <w:iCs w:val="0"/>
+          <w:caps w:val="0"/>
+          <w:color w:val="000000"/>
+          <w:spacing w:val="0"/>
+          <w:sz w:val="22"/>
+          <w:szCs w:val="22"/>
+          <w:shd w:val="clear" w:fill="FFFFFF"/>
+        </w:rPr>
         <w:t> </w:t>
       </w:r>
       <w:r>
         <w:rPr>
-          <w:rFonts w:hint="default" w:ascii="Verdana" w:hAnsi="Verdana" w:eastAsia="SimSun" w:cs="Verdana"/>
-          <w:i w:val="0"/>
-          <w:iCs w:val="0"/>
-          <w:caps w:val="0"/>
-          <w:color w:val="000000"/>
-          <w:spacing w:val="0"/>
-          <w:sz w:val="22"/>
-          <w:szCs w:val="22"/>
-          <w:shd w:val="clear" w:fill="FFFFFF"/>
-        </w:rPr>
-        <w:t>can be used to convert JavaScript variables to numbers</w:t>
-      </w:r>
-    </w:p>
-    <w:p>
-      <w:pPr>
-        <w:rPr>
-          <w:rFonts w:hint="default" w:ascii="Verdana" w:hAnsi="Verdana" w:eastAsia="SimSun" w:cs="Verdana"/>
-          <w:i w:val="0"/>
-          <w:iCs w:val="0"/>
-          <w:caps w:val="0"/>
-          <w:color w:val="000000"/>
-          <w:spacing w:val="0"/>
-          <w:sz w:val="22"/>
-          <w:szCs w:val="22"/>
-          <w:shd w:val="clear" w:fill="FFFFFF"/>
-          <w:lang w:val="en-IN"/>
-        </w:rPr>
-      </w:pPr>
-    </w:p>
-    <w:p>
-      <w:pPr>
-        <w:rPr>
-          <w:rFonts w:hint="default" w:ascii="Verdana" w:hAnsi="Verdana" w:eastAsia="SimSun" w:cs="Verdana"/>
-          <w:i w:val="0"/>
-          <w:iCs w:val="0"/>
-          <w:caps w:val="0"/>
-          <w:color w:val="000000"/>
-          <w:spacing w:val="0"/>
-          <w:sz w:val="22"/>
-          <w:szCs w:val="22"/>
-          <w:shd w:val="clear" w:fill="FFFFFF"/>
-          <w:lang w:val="en-IN"/>
-        </w:rPr>
-      </w:pPr>
-      <w:r>
-        <w:rPr>
-          <w:rFonts w:hint="default" w:ascii="Verdana" w:hAnsi="Verdana" w:eastAsia="SimSun" w:cs="Verdana"/>
-          <w:i w:val="0"/>
-          <w:iCs w:val="0"/>
-          <w:caps w:val="0"/>
-          <w:color w:val="000000"/>
-          <w:spacing w:val="0"/>
-          <w:sz w:val="22"/>
-          <w:szCs w:val="22"/>
-          <w:shd w:val="clear" w:fill="FFFFFF"/>
-          <w:lang w:val="en-IN"/>
-        </w:rPr>
-        <w:t>JS Arrays</w:t>
-      </w:r>
-    </w:p>
-    <w:p>
-      <w:pPr>
-        <w:rPr>
-          <w:rFonts w:ascii="Verdana" w:hAnsi="Verdana" w:eastAsia="SimSun" w:cs="Verdana"/>
-          <w:i w:val="0"/>
-          <w:iCs w:val="0"/>
-          <w:caps w:val="0"/>
-          <w:color w:val="000000"/>
-          <w:spacing w:val="0"/>
-          <w:sz w:val="24"/>
-          <w:szCs w:val="24"/>
-          <w:shd w:val="clear" w:fill="FFFFFF"/>
-        </w:rPr>
-      </w:pPr>
-    </w:p>
-    <w:p>
-      <w:pPr>
-        <w:rPr>
-          <w:rFonts w:ascii="Verdana" w:hAnsi="Verdana" w:eastAsia="SimSun" w:cs="Verdana"/>
-          <w:i w:val="0"/>
-          <w:iCs w:val="0"/>
-          <w:caps w:val="0"/>
-          <w:color w:val="000000"/>
-          <w:spacing w:val="0"/>
-          <w:sz w:val="24"/>
-          <w:szCs w:val="24"/>
-          <w:shd w:val="clear" w:fill="FFFFFF"/>
-        </w:rPr>
-      </w:pPr>
-      <w:r>
-        <w:rPr>
-          <w:rFonts w:ascii="Verdana" w:hAnsi="Verdana" w:eastAsia="SimSun" w:cs="Verdana"/>
-          <w:i w:val="0"/>
-          <w:iCs w:val="0"/>
-          <w:caps w:val="0"/>
-          <w:color w:val="000000"/>
-          <w:spacing w:val="0"/>
-          <w:sz w:val="24"/>
-          <w:szCs w:val="24"/>
-          <w:shd w:val="clear" w:fill="FFFFFF"/>
-        </w:rPr>
-        <w:t>JavaScript arrays are used to store multiple values in a single variable</w:t>
-      </w:r>
-    </w:p>
-    <w:p>
-      <w:pPr>
-        <w:rPr>
-          <w:rFonts w:hint="default" w:ascii="Verdana" w:hAnsi="Verdana" w:eastAsia="SimSun" w:cs="Verdana"/>
-          <w:i w:val="0"/>
-          <w:iCs w:val="0"/>
-          <w:caps w:val="0"/>
-          <w:color w:val="000000"/>
-          <w:spacing w:val="0"/>
-          <w:sz w:val="24"/>
-          <w:szCs w:val="24"/>
-          <w:shd w:val="clear" w:fill="FFFFFF"/>
-          <w:lang w:val="en-IN"/>
-        </w:rPr>
-      </w:pPr>
-    </w:p>
-    <w:p>
-      <w:pPr>
-        <w:rPr>
-          <w:rFonts w:hint="default" w:ascii="Verdana" w:hAnsi="Verdana" w:eastAsia="SimSun" w:cs="Verdana"/>
-          <w:i w:val="0"/>
-          <w:iCs w:val="0"/>
-          <w:caps w:val="0"/>
-          <w:color w:val="000000"/>
-          <w:spacing w:val="0"/>
-          <w:sz w:val="24"/>
-          <w:szCs w:val="24"/>
-          <w:shd w:val="clear" w:fill="FFFFFF"/>
-          <w:lang w:val="en-IN"/>
-        </w:rPr>
-      </w:pPr>
-      <w:r>
-        <w:rPr>
-          <w:rFonts w:hint="default" w:ascii="Verdana" w:hAnsi="Verdana" w:eastAsia="SimSun" w:cs="Verdana"/>
-          <w:i w:val="0"/>
-          <w:iCs w:val="0"/>
-          <w:caps w:val="0"/>
-          <w:color w:val="000000"/>
-          <w:spacing w:val="0"/>
-          <w:sz w:val="24"/>
-          <w:szCs w:val="24"/>
-          <w:shd w:val="clear" w:fill="FFFFFF"/>
-          <w:lang w:val="en-IN"/>
-        </w:rPr>
-        <w:t>push pop operations are used to insert and remove elements from end.</w:t>
-      </w:r>
-    </w:p>
-    <w:p>
-      <w:pPr>
-        <w:rPr>
-          <w:rFonts w:hint="default" w:ascii="Verdana" w:hAnsi="Verdana" w:eastAsia="SimSun" w:cs="Verdana"/>
-          <w:i w:val="0"/>
-          <w:iCs w:val="0"/>
-          <w:caps w:val="0"/>
-          <w:color w:val="000000"/>
-          <w:spacing w:val="0"/>
-          <w:sz w:val="24"/>
-          <w:szCs w:val="24"/>
-          <w:shd w:val="clear" w:fill="FFFFFF"/>
-          <w:lang w:val="en-IN"/>
-        </w:rPr>
-      </w:pPr>
-    </w:p>
-    <w:p>
-      <w:pPr>
-        <w:rPr>
-          <w:rFonts w:hint="default" w:ascii="Verdana" w:hAnsi="Verdana" w:eastAsia="SimSun" w:cs="Verdana"/>
-          <w:i w:val="0"/>
-          <w:iCs w:val="0"/>
-          <w:caps w:val="0"/>
-          <w:color w:val="000000"/>
-          <w:spacing w:val="0"/>
-          <w:sz w:val="24"/>
-          <w:szCs w:val="24"/>
-          <w:shd w:val="clear" w:fill="FFFFFF"/>
-          <w:lang w:val="en-IN"/>
-        </w:rPr>
-      </w:pPr>
-      <w:r>
-        <w:rPr>
-          <w:rFonts w:hint="default" w:ascii="Verdana" w:hAnsi="Verdana" w:eastAsia="SimSun" w:cs="Verdana"/>
-          <w:i w:val="0"/>
-          <w:iCs w:val="0"/>
-          <w:caps w:val="0"/>
-          <w:color w:val="000000"/>
-          <w:spacing w:val="0"/>
-          <w:sz w:val="24"/>
-          <w:szCs w:val="24"/>
-          <w:shd w:val="clear" w:fill="FFFFFF"/>
-          <w:lang w:val="en-IN"/>
-        </w:rPr>
-        <w:t>shift removes element of array from the beginning where as unshift adds an element to the beginning of the array.</w:t>
-      </w:r>
-    </w:p>
-    <w:p>
-      <w:pPr>
-        <w:rPr>
-          <w:rFonts w:ascii="Verdana" w:hAnsi="Verdana" w:eastAsia="SimSun" w:cs="Verdana"/>
-          <w:i w:val="0"/>
-          <w:iCs w:val="0"/>
-          <w:caps w:val="0"/>
-          <w:color w:val="000000"/>
-          <w:spacing w:val="0"/>
-          <w:sz w:val="22"/>
-          <w:szCs w:val="22"/>
-          <w:shd w:val="clear" w:fill="FFFFFF"/>
-        </w:rPr>
-      </w:pPr>
-    </w:p>
-    <w:p>
-      <w:pPr>
-        <w:rPr>
-          <w:rFonts w:hint="default" w:ascii="Verdana" w:hAnsi="Verdana" w:eastAsia="SimSun" w:cs="Verdana"/>
-          <w:i w:val="0"/>
-          <w:iCs w:val="0"/>
-          <w:caps w:val="0"/>
-          <w:color w:val="000000"/>
-          <w:spacing w:val="0"/>
-          <w:sz w:val="22"/>
-          <w:szCs w:val="22"/>
-          <w:shd w:val="clear" w:fill="FFFFFF"/>
-          <w:lang w:val="en-IN"/>
-        </w:rPr>
-      </w:pPr>
-      <w:r>
-        <w:rPr>
-          <w:rFonts w:ascii="Verdana" w:hAnsi="Verdana" w:eastAsia="SimSun" w:cs="Verdana"/>
-          <w:i w:val="0"/>
-          <w:iCs w:val="0"/>
-          <w:caps w:val="0"/>
-          <w:color w:val="000000"/>
-          <w:spacing w:val="0"/>
-          <w:sz w:val="22"/>
-          <w:szCs w:val="22"/>
-          <w:shd w:val="clear" w:fill="FFFFFF"/>
-        </w:rPr>
-        <w:t>The</w:t>
-      </w:r>
-      <w:r>
-        <w:rPr>
-          <w:rFonts w:hint="default" w:ascii="Verdana" w:hAnsi="Verdana" w:eastAsia="SimSun" w:cs="Verdana"/>
-          <w:i w:val="0"/>
-          <w:iCs w:val="0"/>
-          <w:caps w:val="0"/>
-          <w:color w:val="000000"/>
-          <w:spacing w:val="0"/>
-          <w:sz w:val="22"/>
-          <w:szCs w:val="22"/>
-          <w:shd w:val="clear" w:fill="FFFFFF"/>
-        </w:rPr>
-        <w:t> </w:t>
-      </w:r>
-      <w:r>
-        <w:rPr>
-          <w:rStyle w:val="5"/>
+          <w:rStyle w:val="6"/>
           <w:rFonts w:ascii="Consolas" w:hAnsi="Consolas" w:eastAsia="Consolas" w:cs="Consolas"/>
           <w:i w:val="0"/>
           <w:iCs w:val="0"/>
@@ -3652,187 +3788,6 @@
           <w:spacing w:val="0"/>
           <w:sz w:val="23"/>
           <w:szCs w:val="23"/>
-          <w:bdr w:val="none" w:color="auto" w:sz="0" w:space="0"/>
-        </w:rPr>
-        <w:t>concat()</w:t>
-      </w:r>
-      <w:r>
-        <w:rPr>
-          <w:rFonts w:hint="default" w:ascii="Verdana" w:hAnsi="Verdana" w:eastAsia="SimSun" w:cs="Verdana"/>
-          <w:i w:val="0"/>
-          <w:iCs w:val="0"/>
-          <w:caps w:val="0"/>
-          <w:color w:val="000000"/>
-          <w:spacing w:val="0"/>
-          <w:sz w:val="22"/>
-          <w:szCs w:val="22"/>
-          <w:shd w:val="clear" w:fill="FFFFFF"/>
-        </w:rPr>
-        <w:t xml:space="preserve"> method creates a new array by merging (concatenating) </w:t>
-      </w:r>
-      <w:r>
-        <w:rPr>
-          <w:rFonts w:hint="default" w:ascii="Verdana" w:hAnsi="Verdana" w:eastAsia="SimSun" w:cs="Verdana"/>
-          <w:i w:val="0"/>
-          <w:iCs w:val="0"/>
-          <w:caps w:val="0"/>
-          <w:color w:val="000000"/>
-          <w:spacing w:val="0"/>
-          <w:sz w:val="22"/>
-          <w:szCs w:val="22"/>
-          <w:shd w:val="clear" w:fill="FFFFFF"/>
-          <w:lang w:val="en-IN"/>
-        </w:rPr>
-        <w:t>any number of</w:t>
-      </w:r>
-      <w:r>
-        <w:rPr>
-          <w:rFonts w:hint="default" w:ascii="Verdana" w:hAnsi="Verdana" w:eastAsia="SimSun" w:cs="Verdana"/>
-          <w:i w:val="0"/>
-          <w:iCs w:val="0"/>
-          <w:caps w:val="0"/>
-          <w:color w:val="000000"/>
-          <w:spacing w:val="0"/>
-          <w:sz w:val="22"/>
-          <w:szCs w:val="22"/>
-          <w:shd w:val="clear" w:fill="FFFFFF"/>
-        </w:rPr>
-        <w:t xml:space="preserve"> arrays</w:t>
-      </w:r>
-      <w:r>
-        <w:rPr>
-          <w:rFonts w:hint="default" w:ascii="Verdana" w:hAnsi="Verdana" w:eastAsia="SimSun" w:cs="Verdana"/>
-          <w:i w:val="0"/>
-          <w:iCs w:val="0"/>
-          <w:caps w:val="0"/>
-          <w:color w:val="000000"/>
-          <w:spacing w:val="0"/>
-          <w:sz w:val="22"/>
-          <w:szCs w:val="22"/>
-          <w:shd w:val="clear" w:fill="FFFFFF"/>
-          <w:lang w:val="en-IN"/>
-        </w:rPr>
-        <w:t>.</w:t>
-      </w:r>
-    </w:p>
-    <w:p>
-      <w:pPr>
-        <w:rPr>
-          <w:rFonts w:hint="default" w:ascii="Verdana" w:hAnsi="Verdana" w:eastAsia="SimSun" w:cs="Verdana"/>
-          <w:i w:val="0"/>
-          <w:iCs w:val="0"/>
-          <w:caps w:val="0"/>
-          <w:color w:val="000000"/>
-          <w:spacing w:val="0"/>
-          <w:sz w:val="22"/>
-          <w:szCs w:val="22"/>
-          <w:shd w:val="clear" w:fill="FFFFFF"/>
-          <w:lang w:val="en-IN"/>
-        </w:rPr>
-      </w:pPr>
-    </w:p>
-    <w:p>
-      <w:pPr>
-        <w:rPr>
-          <w:rFonts w:hint="default" w:ascii="Verdana" w:hAnsi="Verdana" w:eastAsia="SimSun" w:cs="Verdana"/>
-          <w:i w:val="0"/>
-          <w:iCs w:val="0"/>
-          <w:caps w:val="0"/>
-          <w:color w:val="000000"/>
-          <w:spacing w:val="0"/>
-          <w:sz w:val="22"/>
-          <w:szCs w:val="22"/>
-          <w:shd w:val="clear" w:fill="FFFFFF"/>
-          <w:lang w:val="en-IN"/>
-        </w:rPr>
-      </w:pPr>
-      <w:r>
-        <w:rPr>
-          <w:rFonts w:hint="default" w:ascii="Verdana" w:hAnsi="Verdana" w:eastAsia="SimSun" w:cs="Verdana"/>
-          <w:i w:val="0"/>
-          <w:iCs w:val="0"/>
-          <w:caps w:val="0"/>
-          <w:color w:val="000000"/>
-          <w:spacing w:val="0"/>
-          <w:sz w:val="22"/>
-          <w:szCs w:val="22"/>
-          <w:shd w:val="clear" w:fill="FFFFFF"/>
-          <w:lang w:val="en-IN"/>
-        </w:rPr>
-        <w:t>JS forEach</w:t>
-      </w:r>
-    </w:p>
-    <w:p>
-      <w:pPr>
-        <w:rPr>
-          <w:rFonts w:hint="default" w:ascii="Verdana" w:hAnsi="Verdana" w:eastAsia="SimSun" w:cs="Verdana"/>
-          <w:i w:val="0"/>
-          <w:iCs w:val="0"/>
-          <w:caps w:val="0"/>
-          <w:color w:val="000000"/>
-          <w:spacing w:val="0"/>
-          <w:sz w:val="22"/>
-          <w:szCs w:val="22"/>
-          <w:shd w:val="clear" w:fill="FFFFFF"/>
-          <w:lang w:val="en-IN"/>
-        </w:rPr>
-      </w:pPr>
-    </w:p>
-    <w:p>
-      <w:pPr>
-        <w:rPr>
-          <w:rFonts w:hint="default" w:ascii="Verdana" w:hAnsi="Verdana" w:eastAsia="SimSun" w:cs="Verdana"/>
-          <w:i w:val="0"/>
-          <w:iCs w:val="0"/>
-          <w:caps w:val="0"/>
-          <w:color w:val="000000"/>
-          <w:spacing w:val="0"/>
-          <w:sz w:val="22"/>
-          <w:szCs w:val="22"/>
-          <w:shd w:val="clear" w:fill="FFFFFF"/>
-          <w:lang w:val="en-IN"/>
-        </w:rPr>
-      </w:pPr>
-      <w:r>
-        <w:rPr>
-          <w:rFonts w:ascii="Verdana" w:hAnsi="Verdana" w:eastAsia="SimSun" w:cs="Verdana"/>
-          <w:i w:val="0"/>
-          <w:iCs w:val="0"/>
-          <w:caps w:val="0"/>
-          <w:color w:val="000000"/>
-          <w:spacing w:val="0"/>
-          <w:sz w:val="22"/>
-          <w:szCs w:val="22"/>
-          <w:shd w:val="clear" w:fill="FFFFFF"/>
-        </w:rPr>
-        <w:t>The</w:t>
-      </w:r>
-      <w:r>
-        <w:rPr>
-          <w:rFonts w:hint="default" w:ascii="Verdana" w:hAnsi="Verdana" w:eastAsia="SimSun" w:cs="Verdana"/>
-          <w:i w:val="0"/>
-          <w:iCs w:val="0"/>
-          <w:caps w:val="0"/>
-          <w:color w:val="000000"/>
-          <w:spacing w:val="0"/>
-          <w:sz w:val="22"/>
-          <w:szCs w:val="22"/>
-          <w:shd w:val="clear" w:fill="FFFFFF"/>
-        </w:rPr>
-        <w:t> </w:t>
-      </w:r>
-      <w:r>
-        <w:rPr>
-          <w:rStyle w:val="5"/>
-          <w:rFonts w:ascii="Consolas" w:hAnsi="Consolas" w:eastAsia="Consolas" w:cs="Consolas"/>
-          <w:i w:val="0"/>
-          <w:iCs w:val="0"/>
-          <w:caps w:val="0"/>
-          <w:color w:val="DC143C"/>
-          <w:spacing w:val="0"/>
-          <w:sz w:val="23"/>
-          <w:szCs w:val="23"/>
-          <w:bdr w:val="none" w:color="auto" w:sz="0" w:space="0"/>
         </w:rPr>
         <w:t>forEach()</w:t>
       </w:r>
@@ -3853,7 +3808,7 @@
     </w:p>
     <w:p>
       <w:pPr>
-        <w:pStyle w:val="6"/>
+        <w:pStyle w:val="7"/>
         <w:keepNext w:val="0"/>
         <w:keepLines w:val="0"/>
         <w:widowControl/>
@@ -3985,7 +3940,7 @@
     </w:p>
     <w:p>
       <w:pPr>
-        <w:pStyle w:val="6"/>
+        <w:pStyle w:val="7"/>
         <w:keepNext w:val="0"/>
         <w:keepLines w:val="0"/>
         <w:widowControl/>
@@ -4020,7 +3975,7 @@
       </w:r>
       <w:r>
         <w:rPr>
-          <w:rStyle w:val="5"/>
+          <w:rStyle w:val="6"/>
           <w:rFonts w:ascii="Consolas" w:hAnsi="Consolas" w:eastAsia="Consolas" w:cs="Consolas"/>
           <w:i w:val="0"/>
           <w:iCs w:val="0"/>
@@ -4029,7 +3984,6 @@
           <w:spacing w:val="0"/>
           <w:sz w:val="23"/>
           <w:szCs w:val="23"/>
-          <w:bdr w:val="none" w:color="auto" w:sz="0" w:space="0"/>
           <w:shd w:val="clear" w:fill="FFFFFF"/>
         </w:rPr>
         <w:t>map()</w:t>
@@ -4051,7 +4005,7 @@
     </w:p>
     <w:p>
       <w:pPr>
-        <w:pStyle w:val="6"/>
+        <w:pStyle w:val="7"/>
         <w:keepNext w:val="0"/>
         <w:keepLines w:val="0"/>
         <w:widowControl/>
@@ -4086,7 +4040,7 @@
       </w:r>
       <w:r>
         <w:rPr>
-          <w:rStyle w:val="5"/>
+          <w:rStyle w:val="6"/>
           <w:rFonts w:hint="default" w:ascii="Consolas" w:hAnsi="Consolas" w:eastAsia="Consolas" w:cs="Consolas"/>
           <w:i w:val="0"/>
           <w:iCs w:val="0"/>
@@ -4095,7 +4049,6 @@
           <w:spacing w:val="0"/>
           <w:sz w:val="23"/>
           <w:szCs w:val="23"/>
-          <w:bdr w:val="none" w:color="auto" w:sz="0" w:space="0"/>
           <w:shd w:val="clear" w:fill="FFFFFF"/>
         </w:rPr>
         <w:t>map()</w:t>
@@ -4117,7 +4070,7 @@
     </w:p>
     <w:p>
       <w:pPr>
-        <w:pStyle w:val="6"/>
+        <w:pStyle w:val="7"/>
         <w:keepNext w:val="0"/>
         <w:keepLines w:val="0"/>
         <w:widowControl/>
@@ -4152,7 +4105,7 @@
       </w:r>
       <w:r>
         <w:rPr>
-          <w:rStyle w:val="5"/>
+          <w:rStyle w:val="6"/>
           <w:rFonts w:hint="default" w:ascii="Consolas" w:hAnsi="Consolas" w:eastAsia="Consolas" w:cs="Consolas"/>
           <w:i w:val="0"/>
           <w:iCs w:val="0"/>
@@ -4161,7 +4114,6 @@
           <w:spacing w:val="0"/>
           <w:sz w:val="23"/>
           <w:szCs w:val="23"/>
-          <w:bdr w:val="none" w:color="auto" w:sz="0" w:space="0"/>
           <w:shd w:val="clear" w:fill="FFFFFF"/>
         </w:rPr>
         <w:t>map()</w:t>
@@ -4240,7 +4192,7 @@
       </w:r>
       <w:r>
         <w:rPr>
-          <w:rStyle w:val="5"/>
+          <w:rStyle w:val="6"/>
           <w:rFonts w:ascii="Consolas" w:hAnsi="Consolas" w:eastAsia="Consolas" w:cs="Consolas"/>
           <w:i w:val="0"/>
           <w:iCs w:val="0"/>
@@ -4249,7 +4201,6 @@
           <w:spacing w:val="0"/>
           <w:sz w:val="23"/>
           <w:szCs w:val="23"/>
-          <w:bdr w:val="none" w:color="auto" w:sz="0" w:space="0"/>
         </w:rPr>
         <w:t>filter()</w:t>
       </w:r>
@@ -4328,7 +4279,7 @@
       </w:r>
       <w:r>
         <w:rPr>
-          <w:rStyle w:val="5"/>
+          <w:rStyle w:val="6"/>
           <w:rFonts w:ascii="Consolas" w:hAnsi="Consolas" w:eastAsia="Consolas" w:cs="Consolas"/>
           <w:i w:val="0"/>
           <w:iCs w:val="0"/>
@@ -4337,7 +4288,6 @@
           <w:spacing w:val="0"/>
           <w:sz w:val="23"/>
           <w:szCs w:val="23"/>
-          <w:bdr w:val="none" w:color="auto" w:sz="0" w:space="0"/>
         </w:rPr>
         <w:t>every()</w:t>
       </w:r>
@@ -4551,7 +4501,7 @@
       </w:r>
       <w:r>
         <w:rPr>
-          <w:rStyle w:val="5"/>
+          <w:rStyle w:val="6"/>
           <w:rFonts w:ascii="Consolas" w:hAnsi="Consolas" w:eastAsia="Consolas" w:cs="Consolas"/>
           <w:i w:val="0"/>
           <w:iCs w:val="0"/>
@@ -4560,7 +4510,6 @@
           <w:spacing w:val="0"/>
           <w:sz w:val="23"/>
           <w:szCs w:val="23"/>
-          <w:bdr w:val="none" w:color="auto" w:sz="0" w:space="0"/>
         </w:rPr>
         <w:t>this</w:t>
       </w:r>
@@ -4606,7 +4555,6 @@
           <w:spacing w:val="0"/>
           <w:sz w:val="22"/>
           <w:szCs w:val="22"/>
-          <w:bdr w:val="none" w:color="auto" w:sz="0" w:space="0"/>
         </w:rPr>
       </w:pPr>
       <w:r>
@@ -4619,7 +4567,6 @@
           <w:spacing w:val="0"/>
           <w:sz w:val="22"/>
           <w:szCs w:val="22"/>
-          <w:bdr w:val="none" w:color="auto" w:sz="0" w:space="0"/>
         </w:rPr>
         <w:t>In a method, this refers to the owner object.</w:t>
       </w:r>
@@ -4635,7 +4582,6 @@
           <w:spacing w:val="0"/>
           <w:sz w:val="22"/>
           <w:szCs w:val="22"/>
-          <w:bdr w:val="none" w:color="auto" w:sz="0" w:space="0"/>
         </w:rPr>
       </w:pPr>
       <w:r>
@@ -4648,7 +4594,6 @@
           <w:spacing w:val="0"/>
           <w:sz w:val="22"/>
           <w:szCs w:val="22"/>
-          <w:bdr w:val="none" w:color="auto" w:sz="0" w:space="0"/>
         </w:rPr>
         <w:t>Alone, this refers to the global object.</w:t>
       </w:r>
@@ -4664,7 +4609,6 @@
           <w:spacing w:val="0"/>
           <w:sz w:val="22"/>
           <w:szCs w:val="22"/>
-          <w:bdr w:val="none" w:color="auto" w:sz="0" w:space="0"/>
         </w:rPr>
       </w:pPr>
       <w:r>
@@ -4677,7 +4621,6 @@
           <w:spacing w:val="0"/>
           <w:sz w:val="22"/>
           <w:szCs w:val="22"/>
-          <w:bdr w:val="none" w:color="auto" w:sz="0" w:space="0"/>
         </w:rPr>
         <w:t>In a function, this refers to the global object.</w:t>
       </w:r>
@@ -4693,7 +4636,6 @@
           <w:spacing w:val="0"/>
           <w:sz w:val="22"/>
           <w:szCs w:val="22"/>
-          <w:bdr w:val="none" w:color="auto" w:sz="0" w:space="0"/>
         </w:rPr>
       </w:pPr>
       <w:r>
@@ -4706,7 +4648,6 @@
           <w:spacing w:val="0"/>
           <w:sz w:val="22"/>
           <w:szCs w:val="22"/>
-          <w:bdr w:val="none" w:color="auto" w:sz="0" w:space="0"/>
         </w:rPr>
         <w:t>In a function, in strict mode, this is undefined.</w:t>
       </w:r>
@@ -4722,7 +4663,6 @@
           <w:spacing w:val="0"/>
           <w:sz w:val="22"/>
           <w:szCs w:val="22"/>
-          <w:bdr w:val="none" w:color="auto" w:sz="0" w:space="0"/>
         </w:rPr>
       </w:pPr>
       <w:r>
@@ -4735,7 +4675,6 @@
           <w:spacing w:val="0"/>
           <w:sz w:val="22"/>
           <w:szCs w:val="22"/>
-          <w:bdr w:val="none" w:color="auto" w:sz="0" w:space="0"/>
         </w:rPr>
         <w:t>In an event, this refers to the element that received the event.</w:t>
       </w:r>
@@ -4751,7 +4690,6 @@
           <w:spacing w:val="0"/>
           <w:sz w:val="22"/>
           <w:szCs w:val="22"/>
-          <w:bdr w:val="none" w:color="auto" w:sz="0" w:space="0"/>
         </w:rPr>
       </w:pPr>
       <w:r>
@@ -4764,7 +4702,6 @@
           <w:spacing w:val="0"/>
           <w:sz w:val="22"/>
           <w:szCs w:val="22"/>
-          <w:bdr w:val="none" w:color="auto" w:sz="0" w:space="0"/>
         </w:rPr>
         <w:t>Methods like call(), and apply() can refer this to any object.</w:t>
       </w:r>
@@ -4780,7 +4717,6 @@
           <w:spacing w:val="0"/>
           <w:sz w:val="22"/>
           <w:szCs w:val="22"/>
-          <w:bdr w:val="none" w:color="auto" w:sz="0" w:space="0"/>
           <w:lang w:val="en-IN"/>
         </w:rPr>
       </w:pPr>
@@ -5019,7 +4955,7 @@
     </w:p>
     <w:p>
       <w:pPr>
-        <w:pStyle w:val="6"/>
+        <w:pStyle w:val="7"/>
         <w:keepNext w:val="0"/>
         <w:keepLines w:val="0"/>
         <w:widowControl/>
@@ -5054,7 +4990,7 @@
       </w:r>
       <w:r>
         <w:rPr>
-          <w:rStyle w:val="7"/>
+          <w:rStyle w:val="8"/>
           <w:rFonts w:hint="default" w:ascii="Verdana" w:hAnsi="Verdana" w:cs="Verdana"/>
           <w:b/>
           <w:bCs/>
@@ -5085,7 +5021,7 @@
       </w:r>
       <w:r>
         <w:rPr>
-          <w:rStyle w:val="7"/>
+          <w:rStyle w:val="8"/>
           <w:rFonts w:hint="default" w:ascii="Verdana" w:hAnsi="Verdana" w:cs="Verdana"/>
           <w:b/>
           <w:bCs/>
@@ -5116,7 +5052,7 @@
       </w:r>
       <w:r>
         <w:rPr>
-          <w:rStyle w:val="7"/>
+          <w:rStyle w:val="8"/>
           <w:rFonts w:hint="default" w:ascii="Verdana" w:hAnsi="Verdana" w:cs="Verdana"/>
           <w:b/>
           <w:bCs/>
@@ -5148,7 +5084,7 @@
     </w:p>
     <w:p>
       <w:pPr>
-        <w:pStyle w:val="6"/>
+        <w:pStyle w:val="7"/>
         <w:keepNext w:val="0"/>
         <w:keepLines w:val="0"/>
         <w:widowControl/>
@@ -5157,7 +5093,7 @@
         <w:spacing w:before="252" w:beforeAutospacing="0" w:after="252" w:afterAutospacing="0"/>
         <w:ind w:left="0" w:firstLine="0"/>
         <w:rPr>
-          <w:rStyle w:val="7"/>
+          <w:rStyle w:val="8"/>
           <w:rFonts w:hint="default" w:ascii="Verdana" w:hAnsi="Verdana" w:cs="Verdana"/>
           <w:b/>
           <w:bCs/>
@@ -5188,7 +5124,7 @@
       </w:r>
       <w:r>
         <w:rPr>
-          <w:rStyle w:val="7"/>
+          <w:rStyle w:val="8"/>
           <w:rFonts w:hint="default" w:ascii="Verdana" w:hAnsi="Verdana" w:cs="Verdana"/>
           <w:b/>
           <w:bCs/>
@@ -5219,7 +5155,7 @@
       </w:r>
       <w:r>
         <w:rPr>
-          <w:rStyle w:val="7"/>
+          <w:rStyle w:val="8"/>
           <w:rFonts w:hint="default" w:ascii="Verdana" w:hAnsi="Verdana" w:cs="Verdana"/>
           <w:b/>
           <w:bCs/>
@@ -5237,7 +5173,7 @@
     </w:p>
     <w:p>
       <w:pPr>
-        <w:pStyle w:val="6"/>
+        <w:pStyle w:val="7"/>
         <w:keepNext w:val="0"/>
         <w:keepLines w:val="0"/>
         <w:widowControl/>
@@ -5516,7 +5452,7 @@
     </w:p>
     <w:p>
       <w:pPr>
-        <w:pStyle w:val="6"/>
+        <w:pStyle w:val="7"/>
         <w:keepNext w:val="0"/>
         <w:keepLines w:val="0"/>
         <w:widowControl/>
@@ -5551,7 +5487,7 @@
       </w:r>
       <w:r>
         <w:rPr>
-          <w:rStyle w:val="7"/>
+          <w:rStyle w:val="8"/>
           <w:rFonts w:hint="default" w:ascii="Verdana" w:hAnsi="Verdana" w:cs="Verdana"/>
           <w:b/>
           <w:bCs/>
@@ -5583,7 +5519,7 @@
     </w:p>
     <w:p>
       <w:pPr>
-        <w:pStyle w:val="6"/>
+        <w:pStyle w:val="7"/>
         <w:keepNext w:val="0"/>
         <w:keepLines w:val="0"/>
         <w:widowControl/>
@@ -5619,7 +5555,7 @@
     </w:p>
     <w:p>
       <w:pPr>
-        <w:pStyle w:val="6"/>
+        <w:pStyle w:val="7"/>
         <w:keepNext w:val="0"/>
         <w:keepLines w:val="0"/>
         <w:widowControl/>
@@ -5685,7 +5621,7 @@
     </w:p>
     <w:p>
       <w:pPr>
-        <w:pStyle w:val="6"/>
+        <w:pStyle w:val="7"/>
         <w:keepNext w:val="0"/>
         <w:keepLines w:val="0"/>
         <w:widowControl/>
@@ -5751,7 +5687,7 @@
     </w:p>
     <w:p>
       <w:pPr>
-        <w:pStyle w:val="6"/>
+        <w:pStyle w:val="7"/>
         <w:keepNext w:val="0"/>
         <w:keepLines w:val="0"/>
         <w:widowControl/>
@@ -5786,7 +5722,7 @@
       </w:r>
       <w:r>
         <w:rPr>
-          <w:rStyle w:val="5"/>
+          <w:rStyle w:val="6"/>
           <w:rFonts w:ascii="Consolas" w:hAnsi="Consolas" w:eastAsia="Consolas" w:cs="Consolas"/>
           <w:i w:val="0"/>
           <w:iCs w:val="0"/>
@@ -5795,7 +5731,6 @@
           <w:spacing w:val="0"/>
           <w:sz w:val="23"/>
           <w:szCs w:val="23"/>
-          <w:bdr w:val="none" w:color="auto" w:sz="0" w:space="0"/>
           <w:shd w:val="clear" w:fill="FFFFFF"/>
         </w:rPr>
         <w:t>id</w:t>
@@ -5817,7 +5752,7 @@
     </w:p>
     <w:p>
       <w:pPr>
-        <w:pStyle w:val="6"/>
+        <w:pStyle w:val="7"/>
         <w:keepNext w:val="0"/>
         <w:keepLines w:val="0"/>
         <w:widowControl/>
@@ -5852,7 +5787,7 @@
       </w:r>
       <w:r>
         <w:rPr>
-          <w:rStyle w:val="5"/>
+          <w:rStyle w:val="6"/>
           <w:rFonts w:ascii="Consolas" w:hAnsi="Consolas" w:eastAsia="Consolas" w:cs="Consolas"/>
           <w:i w:val="0"/>
           <w:iCs w:val="0"/>
@@ -5861,7 +5796,6 @@
           <w:spacing w:val="0"/>
           <w:sz w:val="23"/>
           <w:szCs w:val="23"/>
-          <w:bdr w:val="none" w:color="auto" w:sz="0" w:space="0"/>
           <w:shd w:val="clear" w:fill="FFFFFF"/>
         </w:rPr>
         <w:t>innerHTML</w:t>
@@ -5883,7 +5817,7 @@
     </w:p>
     <w:p>
       <w:pPr>
-        <w:pStyle w:val="6"/>
+        <w:pStyle w:val="7"/>
         <w:keepNext w:val="0"/>
         <w:keepLines w:val="0"/>
         <w:widowControl/>
@@ -5918,7 +5852,7 @@
       </w:r>
       <w:r>
         <w:rPr>
-          <w:rStyle w:val="5"/>
+          <w:rStyle w:val="6"/>
           <w:rFonts w:hint="default" w:ascii="Consolas" w:hAnsi="Consolas" w:eastAsia="Consolas" w:cs="Consolas"/>
           <w:i w:val="0"/>
           <w:iCs w:val="0"/>
@@ -5927,7 +5861,6 @@
           <w:spacing w:val="0"/>
           <w:sz w:val="23"/>
           <w:szCs w:val="23"/>
-          <w:bdr w:val="none" w:color="auto" w:sz="0" w:space="0"/>
           <w:shd w:val="clear" w:fill="FFFFFF"/>
         </w:rPr>
         <w:t>innerHTML</w:t>
@@ -6124,6 +6057,7 @@
         <w:keepLines w:val="0"/>
         <w:widowControl/>
         <w:numPr>
+          <w:ilvl w:val="0"/>
           <w:numId w:val="0"/>
         </w:numPr>
         <w:suppressLineNumbers w:val="0"/>
@@ -6172,7 +6106,7 @@
       </w:r>
       <w:r>
         <w:rPr>
-          <w:rStyle w:val="5"/>
+          <w:rStyle w:val="6"/>
           <w:rFonts w:ascii="Consolas" w:hAnsi="Consolas" w:eastAsia="Consolas" w:cs="Consolas"/>
           <w:i w:val="0"/>
           <w:iCs w:val="0"/>
@@ -6181,7 +6115,6 @@
           <w:spacing w:val="0"/>
           <w:sz w:val="23"/>
           <w:szCs w:val="23"/>
-          <w:bdr w:val="none" w:color="auto" w:sz="0" w:space="0"/>
         </w:rPr>
         <w:t>querySelectorAll()</w:t>
       </w:r>
@@ -6235,6 +6168,7 @@
         <w:keepLines w:val="0"/>
         <w:widowControl/>
         <w:numPr>
+          <w:ilvl w:val="0"/>
           <w:numId w:val="0"/>
         </w:numPr>
         <w:suppressLineNumbers w:val="0"/>
@@ -6275,6 +6209,7 @@
         <w:keepLines w:val="0"/>
         <w:widowControl/>
         <w:numPr>
+          <w:ilvl w:val="0"/>
           <w:numId w:val="0"/>
         </w:numPr>
         <w:suppressLineNumbers w:val="0"/>
@@ -6322,7 +6257,7 @@
       </w:r>
       <w:r>
         <w:rPr>
-          <w:rStyle w:val="5"/>
+          <w:rStyle w:val="6"/>
           <w:rFonts w:ascii="Consolas" w:hAnsi="Consolas" w:eastAsia="Consolas" w:cs="Consolas"/>
           <w:i w:val="0"/>
           <w:iCs w:val="0"/>
@@ -6331,7 +6266,6 @@
           <w:spacing w:val="0"/>
           <w:sz w:val="23"/>
           <w:szCs w:val="23"/>
-          <w:bdr w:val="none" w:color="auto" w:sz="0" w:space="0"/>
         </w:rPr>
         <w:t>innerHTML</w:t>
       </w:r>
@@ -6356,6 +6290,7 @@
         <w:keepLines w:val="0"/>
         <w:widowControl/>
         <w:numPr>
+          <w:ilvl w:val="0"/>
           <w:numId w:val="0"/>
         </w:numPr>
         <w:suppressLineNumbers w:val="0"/>
@@ -6396,6 +6331,7 @@
         <w:keepLines w:val="0"/>
         <w:widowControl/>
         <w:numPr>
+          <w:ilvl w:val="0"/>
           <w:numId w:val="0"/>
         </w:numPr>
         <w:suppressLineNumbers w:val="0"/>
@@ -6520,7 +6456,7 @@
     </w:p>
     <w:p>
       <w:pPr>
-        <w:pStyle w:val="6"/>
+        <w:pStyle w:val="7"/>
         <w:keepNext w:val="0"/>
         <w:keepLines w:val="0"/>
         <w:widowControl/>
@@ -6556,7 +6492,7 @@
     </w:p>
     <w:p>
       <w:pPr>
-        <w:pStyle w:val="6"/>
+        <w:pStyle w:val="7"/>
         <w:keepNext w:val="0"/>
         <w:keepLines w:val="0"/>
         <w:widowControl/>
@@ -6685,24 +6621,540 @@
         </w:rPr>
         <w:t>Input fields are changed</w:t>
       </w:r>
+    </w:p>
+    <w:p>
+      <w:pPr>
+        <w:rPr>
+          <w:rFonts w:hint="default" w:ascii="Verdana" w:hAnsi="Verdana" w:eastAsia="SimSun" w:cs="Verdana"/>
+          <w:i w:val="0"/>
+          <w:iCs w:val="0"/>
+          <w:caps w:val="0"/>
+          <w:color w:val="000000"/>
+          <w:spacing w:val="0"/>
+          <w:sz w:val="22"/>
+          <w:szCs w:val="22"/>
+          <w:shd w:val="clear" w:fill="FFFFFF"/>
+          <w:lang w:val="en-US"/>
+        </w:rPr>
+      </w:pPr>
+      <w:r>
+        <w:rPr>
+          <w:rFonts w:hint="default" w:ascii="Verdana" w:hAnsi="Verdana" w:eastAsia="SimSun" w:cs="Verdana"/>
+          <w:i w:val="0"/>
+          <w:iCs w:val="0"/>
+          <w:caps w:val="0"/>
+          <w:color w:val="000000"/>
+          <w:spacing w:val="0"/>
+          <w:sz w:val="22"/>
+          <w:szCs w:val="22"/>
+          <w:shd w:val="clear" w:fill="FFFFFF"/>
+          <w:lang w:val="en-US"/>
+        </w:rPr>
+        <w:t>JSON</w:t>
+      </w:r>
+    </w:p>
+    <w:p>
+      <w:pPr>
+        <w:keepNext w:val="0"/>
+        <w:keepLines w:val="0"/>
+        <w:widowControl/>
+        <w:numPr>
+          <w:ilvl w:val="0"/>
+          <w:numId w:val="11"/>
+        </w:numPr>
+        <w:suppressLineNumbers w:val="0"/>
+        <w:spacing w:before="0" w:beforeAutospacing="1" w:after="0" w:afterAutospacing="1"/>
+        <w:ind w:left="720" w:hanging="360"/>
+      </w:pPr>
+      <w:r>
+        <w:rPr>
+          <w:rFonts w:ascii="Verdana" w:hAnsi="Verdana" w:cs="Verdana"/>
+          <w:i w:val="0"/>
+          <w:iCs w:val="0"/>
+          <w:caps w:val="0"/>
+          <w:color w:val="000000"/>
+          <w:spacing w:val="0"/>
+          <w:sz w:val="22"/>
+          <w:szCs w:val="22"/>
+          <w:shd w:val="clear" w:fill="FFFFFF"/>
+        </w:rPr>
+        <w:t>JSON stands for</w:t>
+      </w:r>
+      <w:r>
+        <w:rPr>
+          <w:rFonts w:hint="default" w:ascii="Verdana" w:hAnsi="Verdana" w:cs="Verdana"/>
+          <w:i w:val="0"/>
+          <w:iCs w:val="0"/>
+          <w:caps w:val="0"/>
+          <w:color w:val="000000"/>
+          <w:spacing w:val="0"/>
+          <w:sz w:val="22"/>
+          <w:szCs w:val="22"/>
+          <w:shd w:val="clear" w:fill="FFFFFF"/>
+        </w:rPr>
+        <w:t> </w:t>
+      </w:r>
+      <w:r>
+        <w:rPr>
+          <w:rFonts w:hint="default" w:ascii="Verdana" w:hAnsi="Verdana" w:cs="Verdana"/>
+          <w:b/>
+          <w:bCs/>
+          <w:i w:val="0"/>
+          <w:iCs w:val="0"/>
+          <w:caps w:val="0"/>
+          <w:color w:val="000000"/>
+          <w:spacing w:val="0"/>
+          <w:sz w:val="22"/>
+          <w:szCs w:val="22"/>
+          <w:shd w:val="clear" w:fill="FFFFFF"/>
+        </w:rPr>
+        <w:t>J</w:t>
+      </w:r>
+      <w:r>
+        <w:rPr>
+          <w:rFonts w:hint="default" w:ascii="Verdana" w:hAnsi="Verdana" w:cs="Verdana"/>
+          <w:i w:val="0"/>
+          <w:iCs w:val="0"/>
+          <w:caps w:val="0"/>
+          <w:color w:val="000000"/>
+          <w:spacing w:val="0"/>
+          <w:sz w:val="22"/>
+          <w:szCs w:val="22"/>
+          <w:shd w:val="clear" w:fill="FFFFFF"/>
+        </w:rPr>
+        <w:t>ava</w:t>
+      </w:r>
+      <w:r>
+        <w:rPr>
+          <w:rFonts w:hint="default" w:ascii="Verdana" w:hAnsi="Verdana" w:cs="Verdana"/>
+          <w:b/>
+          <w:bCs/>
+          <w:i w:val="0"/>
+          <w:iCs w:val="0"/>
+          <w:caps w:val="0"/>
+          <w:color w:val="000000"/>
+          <w:spacing w:val="0"/>
+          <w:sz w:val="22"/>
+          <w:szCs w:val="22"/>
+          <w:shd w:val="clear" w:fill="FFFFFF"/>
+        </w:rPr>
+        <w:t>S</w:t>
+      </w:r>
+      <w:r>
+        <w:rPr>
+          <w:rFonts w:hint="default" w:ascii="Verdana" w:hAnsi="Verdana" w:cs="Verdana"/>
+          <w:i w:val="0"/>
+          <w:iCs w:val="0"/>
+          <w:caps w:val="0"/>
+          <w:color w:val="000000"/>
+          <w:spacing w:val="0"/>
+          <w:sz w:val="22"/>
+          <w:szCs w:val="22"/>
+          <w:shd w:val="clear" w:fill="FFFFFF"/>
+        </w:rPr>
+        <w:t>cript </w:t>
+      </w:r>
+      <w:r>
+        <w:rPr>
+          <w:rFonts w:hint="default" w:ascii="Verdana" w:hAnsi="Verdana" w:cs="Verdana"/>
+          <w:b/>
+          <w:bCs/>
+          <w:i w:val="0"/>
+          <w:iCs w:val="0"/>
+          <w:caps w:val="0"/>
+          <w:color w:val="000000"/>
+          <w:spacing w:val="0"/>
+          <w:sz w:val="22"/>
+          <w:szCs w:val="22"/>
+          <w:shd w:val="clear" w:fill="FFFFFF"/>
+        </w:rPr>
+        <w:t>O</w:t>
+      </w:r>
+      <w:r>
+        <w:rPr>
+          <w:rFonts w:hint="default" w:ascii="Verdana" w:hAnsi="Verdana" w:cs="Verdana"/>
+          <w:i w:val="0"/>
+          <w:iCs w:val="0"/>
+          <w:caps w:val="0"/>
+          <w:color w:val="000000"/>
+          <w:spacing w:val="0"/>
+          <w:sz w:val="22"/>
+          <w:szCs w:val="22"/>
+          <w:shd w:val="clear" w:fill="FFFFFF"/>
+        </w:rPr>
+        <w:t>bject </w:t>
+      </w:r>
+      <w:r>
+        <w:rPr>
+          <w:rFonts w:hint="default" w:ascii="Verdana" w:hAnsi="Verdana" w:cs="Verdana"/>
+          <w:b/>
+          <w:bCs/>
+          <w:i w:val="0"/>
+          <w:iCs w:val="0"/>
+          <w:caps w:val="0"/>
+          <w:color w:val="000000"/>
+          <w:spacing w:val="0"/>
+          <w:sz w:val="22"/>
+          <w:szCs w:val="22"/>
+          <w:shd w:val="clear" w:fill="FFFFFF"/>
+        </w:rPr>
+        <w:t>N</w:t>
+      </w:r>
+      <w:r>
+        <w:rPr>
+          <w:rFonts w:hint="default" w:ascii="Verdana" w:hAnsi="Verdana" w:cs="Verdana"/>
+          <w:i w:val="0"/>
+          <w:iCs w:val="0"/>
+          <w:caps w:val="0"/>
+          <w:color w:val="000000"/>
+          <w:spacing w:val="0"/>
+          <w:sz w:val="22"/>
+          <w:szCs w:val="22"/>
+          <w:shd w:val="clear" w:fill="FFFFFF"/>
+        </w:rPr>
+        <w:t>otation</w:t>
+      </w:r>
+    </w:p>
+    <w:p>
+      <w:pPr>
+        <w:keepNext w:val="0"/>
+        <w:keepLines w:val="0"/>
+        <w:widowControl/>
+        <w:numPr>
+          <w:ilvl w:val="0"/>
+          <w:numId w:val="11"/>
+        </w:numPr>
+        <w:suppressLineNumbers w:val="0"/>
+        <w:spacing w:before="0" w:beforeAutospacing="1" w:after="0" w:afterAutospacing="1"/>
+        <w:ind w:left="720" w:hanging="360"/>
+      </w:pPr>
+      <w:r>
+        <w:rPr>
+          <w:rFonts w:hint="default" w:ascii="Verdana" w:hAnsi="Verdana" w:cs="Verdana"/>
+          <w:i w:val="0"/>
+          <w:iCs w:val="0"/>
+          <w:caps w:val="0"/>
+          <w:color w:val="000000"/>
+          <w:spacing w:val="0"/>
+          <w:sz w:val="22"/>
+          <w:szCs w:val="22"/>
+          <w:shd w:val="clear" w:fill="FFFFFF"/>
+        </w:rPr>
+        <w:t>JSON is a lightweight data interchange format</w:t>
+      </w:r>
+    </w:p>
+    <w:p>
+      <w:pPr>
+        <w:keepNext w:val="0"/>
+        <w:keepLines w:val="0"/>
+        <w:widowControl/>
+        <w:numPr>
+          <w:ilvl w:val="0"/>
+          <w:numId w:val="11"/>
+        </w:numPr>
+        <w:suppressLineNumbers w:val="0"/>
+        <w:spacing w:before="0" w:beforeAutospacing="1" w:after="0" w:afterAutospacing="1"/>
+        <w:ind w:left="720" w:hanging="360"/>
+      </w:pPr>
+      <w:r>
+        <w:rPr>
+          <w:rFonts w:hint="default" w:ascii="Verdana" w:hAnsi="Verdana" w:cs="Verdana"/>
+          <w:i w:val="0"/>
+          <w:iCs w:val="0"/>
+          <w:caps w:val="0"/>
+          <w:color w:val="000000"/>
+          <w:spacing w:val="0"/>
+          <w:sz w:val="22"/>
+          <w:szCs w:val="22"/>
+          <w:shd w:val="clear" w:fill="FFFFFF"/>
+        </w:rPr>
+        <w:t>JSON is language independent </w:t>
+      </w:r>
+      <w:r>
+        <w:rPr>
+          <w:rFonts w:hint="default" w:ascii="Verdana" w:hAnsi="Verdana" w:cs="Verdana"/>
+          <w:b/>
+          <w:bCs/>
+          <w:i w:val="0"/>
+          <w:iCs w:val="0"/>
+          <w:caps w:val="0"/>
+          <w:color w:val="000000"/>
+          <w:spacing w:val="0"/>
+          <w:sz w:val="22"/>
+          <w:szCs w:val="22"/>
+          <w:shd w:val="clear" w:fill="FFFFFF"/>
+        </w:rPr>
+        <w:t>*</w:t>
+      </w:r>
+    </w:p>
+    <w:p>
+      <w:pPr>
+        <w:keepNext w:val="0"/>
+        <w:keepLines w:val="0"/>
+        <w:widowControl/>
+        <w:numPr>
+          <w:ilvl w:val="0"/>
+          <w:numId w:val="11"/>
+        </w:numPr>
+        <w:suppressLineNumbers w:val="0"/>
+        <w:spacing w:before="0" w:beforeAutospacing="1" w:after="0" w:afterAutospacing="1"/>
+        <w:ind w:left="720" w:hanging="360"/>
+        <w:rPr>
+          <w:rFonts w:hint="default" w:ascii="Segoe UI" w:hAnsi="Segoe UI" w:eastAsia="Segoe UI" w:cs="Segoe UI"/>
+          <w:i w:val="0"/>
+          <w:iCs w:val="0"/>
+          <w:caps w:val="0"/>
+          <w:color w:val="000000"/>
+          <w:spacing w:val="0"/>
+          <w:sz w:val="48"/>
+          <w:szCs w:val="48"/>
+          <w:lang w:val="en-US"/>
+        </w:rPr>
+      </w:pPr>
+      <w:r>
+        <w:rPr>
+          <w:rFonts w:hint="default" w:ascii="Verdana" w:hAnsi="Verdana" w:cs="Verdana"/>
+          <w:i w:val="0"/>
+          <w:iCs w:val="0"/>
+          <w:caps w:val="0"/>
+          <w:color w:val="000000"/>
+          <w:spacing w:val="0"/>
+          <w:sz w:val="22"/>
+          <w:szCs w:val="22"/>
+          <w:shd w:val="clear" w:fill="FFFFFF"/>
+        </w:rPr>
+        <w:t>JSON is "self-describing" and easy to understand</w:t>
+      </w:r>
+    </w:p>
+    <w:p>
+      <w:pPr>
+        <w:keepNext w:val="0"/>
+        <w:keepLines w:val="0"/>
+        <w:widowControl/>
+        <w:numPr>
+          <w:ilvl w:val="0"/>
+          <w:numId w:val="0"/>
+        </w:numPr>
+        <w:suppressLineNumbers w:val="0"/>
+        <w:spacing w:before="0" w:beforeAutospacing="1" w:after="0" w:afterAutospacing="1"/>
+        <w:ind w:left="360" w:leftChars="0"/>
+        <w:rPr>
+          <w:rFonts w:hint="default" w:ascii="Segoe UI" w:hAnsi="Segoe UI" w:eastAsia="Segoe UI" w:cs="Segoe UI"/>
+          <w:i w:val="0"/>
+          <w:iCs w:val="0"/>
+          <w:caps w:val="0"/>
+          <w:color w:val="000000"/>
+          <w:spacing w:val="0"/>
+          <w:sz w:val="48"/>
+          <w:szCs w:val="48"/>
+          <w:lang w:val="en-US"/>
+        </w:rPr>
+      </w:pPr>
+      <w:r>
+        <w:rPr>
+          <w:rFonts w:hint="default" w:ascii="Verdana" w:hAnsi="Verdana" w:cs="Verdana"/>
+          <w:i w:val="0"/>
+          <w:iCs w:val="0"/>
+          <w:caps w:val="0"/>
+          <w:color w:val="000000"/>
+          <w:spacing w:val="0"/>
+          <w:sz w:val="22"/>
+          <w:szCs w:val="22"/>
+          <w:shd w:val="clear" w:fill="FFFFFF"/>
+          <w:lang w:val="en-US"/>
+        </w:rPr>
+        <w:t>JSON Rules</w:t>
+      </w:r>
+    </w:p>
+    <w:p>
+      <w:pPr>
+        <w:keepNext w:val="0"/>
+        <w:keepLines w:val="0"/>
+        <w:widowControl/>
+        <w:numPr>
+          <w:ilvl w:val="0"/>
+          <w:numId w:val="12"/>
+        </w:numPr>
+        <w:suppressLineNumbers w:val="0"/>
+        <w:spacing w:before="0" w:beforeAutospacing="1" w:after="0" w:afterAutospacing="1"/>
+        <w:ind w:left="720" w:hanging="360"/>
+      </w:pPr>
+      <w:r>
+        <w:rPr>
+          <w:rFonts w:ascii="Verdana" w:hAnsi="Verdana" w:cs="Verdana"/>
+          <w:i w:val="0"/>
+          <w:iCs w:val="0"/>
+          <w:caps w:val="0"/>
+          <w:color w:val="000000"/>
+          <w:spacing w:val="0"/>
+          <w:sz w:val="22"/>
+          <w:szCs w:val="22"/>
+          <w:shd w:val="clear" w:fill="FFFFFF"/>
+        </w:rPr>
+        <w:t>Data is in name/value pairs</w:t>
+      </w:r>
+    </w:p>
+    <w:p>
+      <w:pPr>
+        <w:keepNext w:val="0"/>
+        <w:keepLines w:val="0"/>
+        <w:widowControl/>
+        <w:numPr>
+          <w:ilvl w:val="0"/>
+          <w:numId w:val="12"/>
+        </w:numPr>
+        <w:suppressLineNumbers w:val="0"/>
+        <w:spacing w:before="0" w:beforeAutospacing="1" w:after="0" w:afterAutospacing="1"/>
+        <w:ind w:left="720" w:hanging="360"/>
+      </w:pPr>
+      <w:r>
+        <w:rPr>
+          <w:rFonts w:hint="default" w:ascii="Verdana" w:hAnsi="Verdana" w:cs="Verdana"/>
+          <w:i w:val="0"/>
+          <w:iCs w:val="0"/>
+          <w:caps w:val="0"/>
+          <w:color w:val="000000"/>
+          <w:spacing w:val="0"/>
+          <w:sz w:val="22"/>
+          <w:szCs w:val="22"/>
+          <w:shd w:val="clear" w:fill="FFFFFF"/>
+        </w:rPr>
+        <w:t>Data is separated by commas</w:t>
+      </w:r>
+    </w:p>
+    <w:p>
+      <w:pPr>
+        <w:keepNext w:val="0"/>
+        <w:keepLines w:val="0"/>
+        <w:widowControl/>
+        <w:numPr>
+          <w:ilvl w:val="0"/>
+          <w:numId w:val="12"/>
+        </w:numPr>
+        <w:suppressLineNumbers w:val="0"/>
+        <w:spacing w:before="0" w:beforeAutospacing="1" w:after="0" w:afterAutospacing="1"/>
+        <w:ind w:left="720" w:hanging="360"/>
+      </w:pPr>
+      <w:r>
+        <w:rPr>
+          <w:rFonts w:hint="default" w:ascii="Verdana" w:hAnsi="Verdana" w:cs="Verdana"/>
+          <w:i w:val="0"/>
+          <w:iCs w:val="0"/>
+          <w:caps w:val="0"/>
+          <w:color w:val="000000"/>
+          <w:spacing w:val="0"/>
+          <w:sz w:val="22"/>
+          <w:szCs w:val="22"/>
+          <w:shd w:val="clear" w:fill="FFFFFF"/>
+        </w:rPr>
+        <w:t>Curly braces hold objects</w:t>
+      </w:r>
+    </w:p>
+    <w:p>
+      <w:pPr>
+        <w:keepNext w:val="0"/>
+        <w:keepLines w:val="0"/>
+        <w:widowControl/>
+        <w:numPr>
+          <w:ilvl w:val="0"/>
+          <w:numId w:val="12"/>
+        </w:numPr>
+        <w:suppressLineNumbers w:val="0"/>
+        <w:spacing w:before="0" w:beforeAutospacing="1" w:after="0" w:afterAutospacing="1"/>
+        <w:ind w:left="720" w:hanging="360"/>
+      </w:pPr>
+      <w:r>
+        <w:rPr>
+          <w:rFonts w:hint="default" w:ascii="Verdana" w:hAnsi="Verdana" w:cs="Verdana"/>
+          <w:i w:val="0"/>
+          <w:iCs w:val="0"/>
+          <w:caps w:val="0"/>
+          <w:color w:val="000000"/>
+          <w:spacing w:val="0"/>
+          <w:sz w:val="22"/>
+          <w:szCs w:val="22"/>
+          <w:shd w:val="clear" w:fill="FFFFFF"/>
+        </w:rPr>
+        <w:t>Square brackets hold arrays</w:t>
+      </w:r>
+    </w:p>
+    <w:p>
+      <w:pPr>
+        <w:rPr>
+          <w:rFonts w:ascii="Verdana" w:hAnsi="Verdana" w:eastAsia="SimSun" w:cs="Verdana"/>
+          <w:i w:val="0"/>
+          <w:iCs w:val="0"/>
+          <w:caps w:val="0"/>
+          <w:color w:val="000000"/>
+          <w:spacing w:val="0"/>
+          <w:sz w:val="22"/>
+          <w:szCs w:val="22"/>
+          <w:shd w:val="clear" w:fill="FFFFFF"/>
+        </w:rPr>
+      </w:pPr>
+      <w:r>
+        <w:rPr>
+          <w:rFonts w:ascii="Verdana" w:hAnsi="Verdana" w:eastAsia="SimSun" w:cs="Verdana"/>
+          <w:i w:val="0"/>
+          <w:iCs w:val="0"/>
+          <w:caps w:val="0"/>
+          <w:color w:val="000000"/>
+          <w:spacing w:val="0"/>
+          <w:sz w:val="22"/>
+          <w:szCs w:val="22"/>
+          <w:shd w:val="clear" w:fill="FFFFFF"/>
+        </w:rPr>
+        <w:t>JSON arrays are written inside square brackets.</w:t>
+      </w:r>
+    </w:p>
+    <w:p>
+      <w:pPr>
+        <w:rPr>
+          <w:rFonts w:hint="default" w:ascii="Verdana" w:hAnsi="Verdana" w:eastAsia="SimSun" w:cs="Verdana"/>
+          <w:i w:val="0"/>
+          <w:iCs w:val="0"/>
+          <w:caps w:val="0"/>
+          <w:color w:val="000000"/>
+          <w:spacing w:val="0"/>
+          <w:sz w:val="22"/>
+          <w:szCs w:val="22"/>
+          <w:shd w:val="clear" w:fill="FFFFFF"/>
+          <w:lang w:val="en-US"/>
+        </w:rPr>
+      </w:pPr>
+      <w:r>
+        <w:rPr>
+          <w:rFonts w:hint="default" w:ascii="Verdana" w:hAnsi="Verdana" w:eastAsia="SimSun" w:cs="Verdana"/>
+          <w:i w:val="0"/>
+          <w:iCs w:val="0"/>
+          <w:caps w:val="0"/>
+          <w:color w:val="000000"/>
+          <w:spacing w:val="0"/>
+          <w:sz w:val="22"/>
+          <w:szCs w:val="22"/>
+          <w:shd w:val="clear" w:fill="FFFFFF"/>
+          <w:lang w:val="en-US"/>
+        </w:rPr>
+        <w:t>JSON.parse converts json data to JS object.</w:t>
+      </w:r>
+    </w:p>
+    <w:p>
+      <w:pPr>
+        <w:rPr>
+          <w:rFonts w:hint="default" w:ascii="Verdana" w:hAnsi="Verdana" w:eastAsia="SimSun" w:cs="Verdana"/>
+          <w:i w:val="0"/>
+          <w:iCs w:val="0"/>
+          <w:caps w:val="0"/>
+          <w:color w:val="000000"/>
+          <w:spacing w:val="0"/>
+          <w:sz w:val="22"/>
+          <w:szCs w:val="22"/>
+          <w:shd w:val="clear" w:fill="FFFFFF"/>
+          <w:lang w:val="en-US"/>
+        </w:rPr>
+      </w:pPr>
       <w:bookmarkStart w:id="0" w:name="_GoBack"/>
       <w:bookmarkEnd w:id="0"/>
-    </w:p>
-    <w:p>
-      <w:pPr>
-        <w:rPr>
-          <w:rFonts w:hint="default" w:ascii="Verdana" w:hAnsi="Verdana" w:eastAsia="SimSun" w:cs="Verdana"/>
-          <w:i w:val="0"/>
-          <w:iCs w:val="0"/>
-          <w:caps w:val="0"/>
-          <w:color w:val="000000"/>
-          <w:spacing w:val="0"/>
-          <w:sz w:val="22"/>
-          <w:szCs w:val="22"/>
-          <w:shd w:val="clear" w:fill="FFFFFF"/>
-          <w:lang w:val="en-IN"/>
-        </w:rPr>
-      </w:pPr>
     </w:p>
     <w:sectPr>
       <w:pgSz w:w="11906" w:h="16838"/>
@@ -7164,6 +7616,155 @@
     </w:lvl>
   </w:abstractNum>
   <w:abstractNum w:abstractNumId="3">
+    <w:nsid w:val="D90C13F5"/>
+    <w:multiLevelType w:val="multilevel"/>
+    <w:tmpl w:val="D90C13F5"/>
+    <w:lvl w:ilvl="0" w:tentative="0">
+      <w:start w:val="1"/>
+      <w:numFmt w:val="bullet"/>
+      <w:lvlText w:val=""/>
+      <w:lvlJc w:val="left"/>
+      <w:pPr>
+        <w:tabs>
+          <w:tab w:val="left" w:pos="720"/>
+        </w:tabs>
+        <w:ind w:left="720" w:hanging="360"/>
+      </w:pPr>
+      <w:rPr>
+        <w:rFonts w:ascii="Symbol" w:hAnsi="Symbol" w:cs="Symbol"/>
+        <w:sz w:val="20"/>
+      </w:rPr>
+    </w:lvl>
+    <w:lvl w:ilvl="1" w:tentative="0">
+      <w:start w:val="1"/>
+      <w:numFmt w:val="bullet"/>
+      <w:lvlText w:val="o"/>
+      <w:lvlJc w:val="left"/>
+      <w:pPr>
+        <w:tabs>
+          <w:tab w:val="left" w:pos="1440"/>
+        </w:tabs>
+        <w:ind w:left="1440" w:hanging="360"/>
+      </w:pPr>
+      <w:rPr>
+        <w:rFonts w:ascii="Courier New" w:hAnsi="Courier New" w:cs="Courier New"/>
+        <w:sz w:val="20"/>
+      </w:rPr>
+    </w:lvl>
+    <w:lvl w:ilvl="2" w:tentative="0">
+      <w:start w:val="1"/>
+      <w:numFmt w:val="bullet"/>
+      <w:lvlText w:val=""/>
+      <w:lvlJc w:val="left"/>
+      <w:pPr>
+        <w:tabs>
+          <w:tab w:val="left" w:pos="2160"/>
+        </w:tabs>
+        <w:ind w:left="2160" w:hanging="360"/>
+      </w:pPr>
+      <w:rPr>
+        <w:rFonts w:ascii="Wingdings" w:hAnsi="Wingdings" w:cs="Wingdings"/>
+        <w:sz w:val="20"/>
+      </w:rPr>
+    </w:lvl>
+    <w:lvl w:ilvl="3" w:tentative="0">
+      <w:start w:val="1"/>
+      <w:numFmt w:val="bullet"/>
+      <w:lvlText w:val=""/>
+      <w:lvlJc w:val="left"/>
+      <w:pPr>
+        <w:tabs>
+          <w:tab w:val="left" w:pos="2880"/>
+        </w:tabs>
+        <w:ind w:left="2880" w:hanging="360"/>
+      </w:pPr>
+      <w:rPr>
+        <w:rFonts w:hint="default" w:ascii="Wingdings" w:hAnsi="Wingdings" w:cs="Wingdings"/>
+        <w:sz w:val="20"/>
+      </w:rPr>
+    </w:lvl>
+    <w:lvl w:ilvl="4" w:tentative="0">
+      <w:start w:val="1"/>
+      <w:numFmt w:val="bullet"/>
+      <w:lvlText w:val=""/>
+      <w:lvlJc w:val="left"/>
+      <w:pPr>
+        <w:tabs>
+          <w:tab w:val="left" w:pos="3600"/>
+        </w:tabs>
+        <w:ind w:left="3600" w:hanging="360"/>
+      </w:pPr>
+      <w:rPr>
+        <w:rFonts w:hint="default" w:ascii="Wingdings" w:hAnsi="Wingdings" w:cs="Wingdings"/>
+        <w:sz w:val="20"/>
+      </w:rPr>
+    </w:lvl>
+    <w:lvl w:ilvl="5" w:tentative="0">
+      <w:start w:val="1"/>
+      <w:numFmt w:val="bullet"/>
+      <w:lvlText w:val=""/>
+      <w:lvlJc w:val="left"/>
+      <w:pPr>
+        <w:tabs>
+          <w:tab w:val="left" w:pos="4320"/>
+        </w:tabs>
+        <w:ind w:left="4320" w:hanging="360"/>
+      </w:pPr>
+      <w:rPr>
+        <w:rFonts w:hint="default" w:ascii="Wingdings" w:hAnsi="Wingdings" w:cs="Wingdings"/>
+        <w:sz w:val="20"/>
+      </w:rPr>
+    </w:lvl>
+    <w:lvl w:ilvl="6" w:tentative="0">
+      <w:start w:val="1"/>
+      <w:numFmt w:val="bullet"/>
+      <w:lvlText w:val=""/>
+      <w:lvlJc w:val="left"/>
+      <w:pPr>
+        <w:tabs>
+          <w:tab w:val="left" w:pos="5040"/>
+        </w:tabs>
+        <w:ind w:left="5040" w:hanging="360"/>
+      </w:pPr>
+      <w:rPr>
+        <w:rFonts w:hint="default" w:ascii="Wingdings" w:hAnsi="Wingdings" w:cs="Wingdings"/>
+        <w:sz w:val="20"/>
+      </w:rPr>
+    </w:lvl>
+    <w:lvl w:ilvl="7" w:tentative="0">
+      <w:start w:val="1"/>
+      <w:numFmt w:val="bullet"/>
+      <w:lvlText w:val=""/>
+      <w:lvlJc w:val="left"/>
+      <w:pPr>
+        <w:tabs>
+          <w:tab w:val="left" w:pos="5760"/>
+        </w:tabs>
+        <w:ind w:left="5760" w:hanging="360"/>
+      </w:pPr>
+      <w:rPr>
+        <w:rFonts w:hint="default" w:ascii="Wingdings" w:hAnsi="Wingdings" w:cs="Wingdings"/>
+        <w:sz w:val="20"/>
+      </w:rPr>
+    </w:lvl>
+    <w:lvl w:ilvl="8" w:tentative="0">
+      <w:start w:val="1"/>
+      <w:numFmt w:val="bullet"/>
+      <w:lvlText w:val=""/>
+      <w:lvlJc w:val="left"/>
+      <w:pPr>
+        <w:tabs>
+          <w:tab w:val="left" w:pos="6480"/>
+        </w:tabs>
+        <w:ind w:left="6480" w:hanging="360"/>
+      </w:pPr>
+      <w:rPr>
+        <w:rFonts w:hint="default" w:ascii="Wingdings" w:hAnsi="Wingdings" w:cs="Wingdings"/>
+        <w:sz w:val="20"/>
+      </w:rPr>
+    </w:lvl>
+  </w:abstractNum>
+  <w:abstractNum w:abstractNumId="4">
     <w:nsid w:val="F127CAAA"/>
     <w:multiLevelType w:val="multilevel"/>
     <w:tmpl w:val="F127CAAA"/>
@@ -7312,7 +7913,7 @@
       </w:rPr>
     </w:lvl>
   </w:abstractNum>
-  <w:abstractNum w:abstractNumId="4">
+  <w:abstractNum w:abstractNumId="5">
     <w:nsid w:val="F49B4122"/>
     <w:multiLevelType w:val="multilevel"/>
     <w:tmpl w:val="F49B4122"/>
@@ -7461,7 +8062,7 @@
       </w:rPr>
     </w:lvl>
   </w:abstractNum>
-  <w:abstractNum w:abstractNumId="5">
+  <w:abstractNum w:abstractNumId="6">
     <w:nsid w:val="03EA9A0E"/>
     <w:multiLevelType w:val="multilevel"/>
     <w:tmpl w:val="03EA9A0E"/>
@@ -7610,7 +8211,156 @@
       </w:rPr>
     </w:lvl>
   </w:abstractNum>
-  <w:abstractNum w:abstractNumId="6">
+  <w:abstractNum w:abstractNumId="7">
+    <w:nsid w:val="09F5F529"/>
+    <w:multiLevelType w:val="multilevel"/>
+    <w:tmpl w:val="09F5F529"/>
+    <w:lvl w:ilvl="0" w:tentative="0">
+      <w:start w:val="1"/>
+      <w:numFmt w:val="bullet"/>
+      <w:lvlText w:val=""/>
+      <w:lvlJc w:val="left"/>
+      <w:pPr>
+        <w:tabs>
+          <w:tab w:val="left" w:pos="720"/>
+        </w:tabs>
+        <w:ind w:left="720" w:hanging="360"/>
+      </w:pPr>
+      <w:rPr>
+        <w:rFonts w:ascii="Symbol" w:hAnsi="Symbol" w:cs="Symbol"/>
+        <w:sz w:val="20"/>
+      </w:rPr>
+    </w:lvl>
+    <w:lvl w:ilvl="1" w:tentative="0">
+      <w:start w:val="1"/>
+      <w:numFmt w:val="bullet"/>
+      <w:lvlText w:val="o"/>
+      <w:lvlJc w:val="left"/>
+      <w:pPr>
+        <w:tabs>
+          <w:tab w:val="left" w:pos="1440"/>
+        </w:tabs>
+        <w:ind w:left="1440" w:hanging="360"/>
+      </w:pPr>
+      <w:rPr>
+        <w:rFonts w:ascii="Courier New" w:hAnsi="Courier New" w:cs="Courier New"/>
+        <w:sz w:val="20"/>
+      </w:rPr>
+    </w:lvl>
+    <w:lvl w:ilvl="2" w:tentative="0">
+      <w:start w:val="1"/>
+      <w:numFmt w:val="bullet"/>
+      <w:lvlText w:val=""/>
+      <w:lvlJc w:val="left"/>
+      <w:pPr>
+        <w:tabs>
+          <w:tab w:val="left" w:pos="2160"/>
+        </w:tabs>
+        <w:ind w:left="2160" w:hanging="360"/>
+      </w:pPr>
+      <w:rPr>
+        <w:rFonts w:ascii="Wingdings" w:hAnsi="Wingdings" w:cs="Wingdings"/>
+        <w:sz w:val="20"/>
+      </w:rPr>
+    </w:lvl>
+    <w:lvl w:ilvl="3" w:tentative="0">
+      <w:start w:val="1"/>
+      <w:numFmt w:val="bullet"/>
+      <w:lvlText w:val=""/>
+      <w:lvlJc w:val="left"/>
+      <w:pPr>
+        <w:tabs>
+          <w:tab w:val="left" w:pos="2880"/>
+        </w:tabs>
+        <w:ind w:left="2880" w:hanging="360"/>
+      </w:pPr>
+      <w:rPr>
+        <w:rFonts w:hint="default" w:ascii="Wingdings" w:hAnsi="Wingdings" w:cs="Wingdings"/>
+        <w:sz w:val="20"/>
+      </w:rPr>
+    </w:lvl>
+    <w:lvl w:ilvl="4" w:tentative="0">
+      <w:start w:val="1"/>
+      <w:numFmt w:val="bullet"/>
+      <w:lvlText w:val=""/>
+      <w:lvlJc w:val="left"/>
+      <w:pPr>
+        <w:tabs>
+          <w:tab w:val="left" w:pos="3600"/>
+        </w:tabs>
+        <w:ind w:left="3600" w:hanging="360"/>
+      </w:pPr>
+      <w:rPr>
+        <w:rFonts w:hint="default" w:ascii="Wingdings" w:hAnsi="Wingdings" w:cs="Wingdings"/>
+        <w:sz w:val="20"/>
+      </w:rPr>
+    </w:lvl>
+    <w:lvl w:ilvl="5" w:tentative="0">
+      <w:start w:val="1"/>
+      <w:numFmt w:val="bullet"/>
+      <w:lvlText w:val=""/>
+      <w:lvlJc w:val="left"/>
+      <w:pPr>
+        <w:tabs>
+          <w:tab w:val="left" w:pos="4320"/>
+        </w:tabs>
+        <w:ind w:left="4320" w:hanging="360"/>
+      </w:pPr>
+      <w:rPr>
+        <w:rFonts w:hint="default" w:ascii="Wingdings" w:hAnsi="Wingdings" w:cs="Wingdings"/>
+        <w:sz w:val="20"/>
+      </w:rPr>
+    </w:lvl>
+    <w:lvl w:ilvl="6" w:tentative="0">
+      <w:start w:val="1"/>
+      <w:numFmt w:val="bullet"/>
+      <w:lvlText w:val=""/>
+      <w:lvlJc w:val="left"/>
+      <w:pPr>
+        <w:tabs>
+          <w:tab w:val="left" w:pos="5040"/>
+        </w:tabs>
+        <w:ind w:left="5040" w:hanging="360"/>
+      </w:pPr>
+      <w:rPr>
+        <w:rFonts w:hint="default" w:ascii="Wingdings" w:hAnsi="Wingdings" w:cs="Wingdings"/>
+        <w:sz w:val="20"/>
+      </w:rPr>
+    </w:lvl>
+    <w:lvl w:ilvl="7" w:tentative="0">
+      <w:start w:val="1"/>
+      <w:numFmt w:val="bullet"/>
+      <w:lvlText w:val=""/>
+      <w:lvlJc w:val="left"/>
+      <w:pPr>
+        <w:tabs>
+          <w:tab w:val="left" w:pos="5760"/>
+        </w:tabs>
+        <w:ind w:left="5760" w:hanging="360"/>
+      </w:pPr>
+      <w:rPr>
+        <w:rFonts w:hint="default" w:ascii="Wingdings" w:hAnsi="Wingdings" w:cs="Wingdings"/>
+        <w:sz w:val="20"/>
+      </w:rPr>
+    </w:lvl>
+    <w:lvl w:ilvl="8" w:tentative="0">
+      <w:start w:val="1"/>
+      <w:numFmt w:val="bullet"/>
+      <w:lvlText w:val=""/>
+      <w:lvlJc w:val="left"/>
+      <w:pPr>
+        <w:tabs>
+          <w:tab w:val="left" w:pos="6480"/>
+        </w:tabs>
+        <w:ind w:left="6480" w:hanging="360"/>
+      </w:pPr>
+      <w:rPr>
+        <w:rFonts w:hint="default" w:ascii="Wingdings" w:hAnsi="Wingdings" w:cs="Wingdings"/>
+        <w:sz w:val="20"/>
+      </w:rPr>
+    </w:lvl>
+  </w:abstractNum>
+  <w:abstractNum w:abstractNumId="8">
     <w:nsid w:val="1A5A63F0"/>
     <w:multiLevelType w:val="multilevel"/>
     <w:tmpl w:val="1A5A63F0"/>
@@ -7759,7 +8509,7 @@
       </w:rPr>
     </w:lvl>
   </w:abstractNum>
-  <w:abstractNum w:abstractNumId="7">
+  <w:abstractNum w:abstractNumId="9">
     <w:nsid w:val="1C9B5D8A"/>
     <w:multiLevelType w:val="multilevel"/>
     <w:tmpl w:val="1C9B5D8A"/>
@@ -7908,7 +8658,7 @@
       </w:rPr>
     </w:lvl>
   </w:abstractNum>
-  <w:abstractNum w:abstractNumId="8">
+  <w:abstractNum w:abstractNumId="10">
     <w:nsid w:val="51436BFF"/>
     <w:multiLevelType w:val="multilevel"/>
     <w:tmpl w:val="51436BFF"/>
@@ -8057,7 +8807,7 @@
       </w:rPr>
     </w:lvl>
   </w:abstractNum>
-  <w:abstractNum w:abstractNumId="9">
+  <w:abstractNum w:abstractNumId="11">
     <w:nsid w:val="57517BB6"/>
     <w:multiLevelType w:val="multilevel"/>
     <w:tmpl w:val="57517BB6"/>
@@ -8207,34 +8957,40 @@
     </w:lvl>
   </w:abstractNum>
   <w:num w:numId="1">
-    <w:abstractNumId w:val="7"/>
+    <w:abstractNumId w:val="9"/>
   </w:num>
   <w:num w:numId="2">
-    <w:abstractNumId w:val="4"/>
+    <w:abstractNumId w:val="5"/>
   </w:num>
   <w:num w:numId="3">
-    <w:abstractNumId w:val="9"/>
+    <w:abstractNumId w:val="11"/>
   </w:num>
   <w:num w:numId="4">
     <w:abstractNumId w:val="2"/>
   </w:num>
   <w:num w:numId="5">
-    <w:abstractNumId w:val="6"/>
+    <w:abstractNumId w:val="8"/>
   </w:num>
   <w:num w:numId="6">
     <w:abstractNumId w:val="0"/>
   </w:num>
   <w:num w:numId="7">
-    <w:abstractNumId w:val="8"/>
+    <w:abstractNumId w:val="10"/>
   </w:num>
   <w:num w:numId="8">
     <w:abstractNumId w:val="1"/>
   </w:num>
   <w:num w:numId="9">
-    <w:abstractNumId w:val="5"/>
+    <w:abstractNumId w:val="6"/>
   </w:num>
   <w:num w:numId="10">
+    <w:abstractNumId w:val="4"/>
+  </w:num>
+  <w:num w:numId="11">
     <w:abstractNumId w:val="3"/>
+  </w:num>
+  <w:num w:numId="12">
+    <w:abstractNumId w:val="7"/>
   </w:num>
 </w:numbering>
 </file>
@@ -8508,12 +9264,33 @@
       <w:lang w:val="en-US" w:eastAsia="zh-CN" w:bidi="ar-SA"/>
     </w:rPr>
   </w:style>
-  <w:style w:type="character" w:default="1" w:styleId="2">
+  <w:style w:type="paragraph" w:styleId="2">
+    <w:name w:val="heading 2"/>
+    <w:next w:val="1"/>
+    <w:semiHidden/>
+    <w:unhideWhenUsed/>
+    <w:qFormat/>
+    <w:uiPriority w:val="0"/>
+    <w:pPr>
+      <w:spacing w:before="0" w:beforeAutospacing="1" w:after="0" w:afterAutospacing="1"/>
+      <w:jc w:val="left"/>
+    </w:pPr>
+    <w:rPr>
+      <w:rFonts w:hint="eastAsia" w:ascii="SimSun" w:hAnsi="SimSun" w:eastAsia="SimSun" w:cs="SimSun"/>
+      <w:b/>
+      <w:bCs/>
+      <w:kern w:val="0"/>
+      <w:sz w:val="36"/>
+      <w:szCs w:val="36"/>
+      <w:lang w:val="en-US" w:eastAsia="zh-CN" w:bidi="ar"/>
+    </w:rPr>
+  </w:style>
+  <w:style w:type="character" w:default="1" w:styleId="3">
     <w:name w:val="Default Paragraph Font"/>
     <w:semiHidden/>
     <w:uiPriority w:val="0"/>
   </w:style>
-  <w:style w:type="table" w:default="1" w:styleId="3">
+  <w:style w:type="table" w:default="1" w:styleId="4">
     <w:name w:val="Normal Table"/>
     <w:semiHidden/>
     <w:qFormat/>
@@ -8527,9 +9304,9 @@
       </w:tblCellMar>
     </w:tblPr>
   </w:style>
-  <w:style w:type="character" w:styleId="4">
+  <w:style w:type="character" w:styleId="5">
     <w:name w:val="Emphasis"/>
-    <w:basedOn w:val="2"/>
+    <w:basedOn w:val="3"/>
     <w:qFormat/>
     <w:uiPriority w:val="0"/>
     <w:rPr>
@@ -8537,9 +9314,9 @@
       <w:iCs/>
     </w:rPr>
   </w:style>
-  <w:style w:type="character" w:styleId="5">
+  <w:style w:type="character" w:styleId="6">
     <w:name w:val="HTML Code"/>
-    <w:basedOn w:val="2"/>
+    <w:basedOn w:val="3"/>
     <w:uiPriority w:val="0"/>
     <w:rPr>
       <w:rFonts w:ascii="Courier New" w:hAnsi="Courier New" w:cs="Courier New"/>
@@ -8547,7 +9324,7 @@
       <w:szCs w:val="20"/>
     </w:rPr>
   </w:style>
-  <w:style w:type="paragraph" w:styleId="6">
+  <w:style w:type="paragraph" w:styleId="7">
     <w:name w:val="Normal (Web)"/>
     <w:uiPriority w:val="0"/>
     <w:pPr>
@@ -8556,15 +9333,16 @@
       <w:jc w:val="left"/>
     </w:pPr>
     <w:rPr>
+      <w:rFonts w:ascii="Times New Roman" w:hAnsi="Times New Roman" w:eastAsia="SimSun" w:cs="Times New Roman"/>
       <w:kern w:val="0"/>
       <w:sz w:val="24"/>
       <w:szCs w:val="24"/>
       <w:lang w:val="en-US" w:eastAsia="zh-CN" w:bidi="ar"/>
     </w:rPr>
   </w:style>
-  <w:style w:type="character" w:styleId="7">
+  <w:style w:type="character" w:styleId="8">
     <w:name w:val="Strong"/>
-    <w:basedOn w:val="2"/>
+    <w:basedOn w:val="3"/>
     <w:qFormat/>
     <w:uiPriority w:val="0"/>
     <w:rPr>

</xml_diff>